<commit_message>
code cleanup and updated document
</commit_message>
<xml_diff>
--- a/Star_Ratings_Technical-specification.docx
+++ b/Star_Ratings_Technical-specification.docx
@@ -528,7 +528,7 @@
                 <w:sz w:val="24"/>
                 <w:szCs w:val="24"/>
               </w:rPr>
-              <w:t>2</w:t>
+              <w:t>4</w:t>
             </w:r>
             <w:r>
               <w:rPr>
@@ -658,9 +658,7 @@
         </w:rPr>
         <w:br w:type="page"/>
       </w:r>
-      <w:bookmarkStart w:id="8" w:name="_GoBack"/>
     </w:p>
-    <w:bookmarkEnd w:id="8" w:displacedByCustomXml="next"/>
     <w:sdt>
       <w:sdtPr>
         <w:rPr>
@@ -1883,17 +1881,6 @@
     </w:p>
     <w:p>
       <w:pPr>
-        <w:rPr>
-          <w:rFonts w:cstheme="minorHAnsi"/>
-          <w:b/>
-          <w:bCs/>
-          <w:sz w:val="24"/>
-          <w:szCs w:val="24"/>
-        </w:rPr>
-      </w:pPr>
-    </w:p>
-    <w:p>
-      <w:pPr>
         <w:pStyle w:val="SectionHeader"/>
         <w:rPr>
           <w:rFonts w:asciiTheme="minorHAnsi" w:hAnsiTheme="minorHAnsi" w:cstheme="minorHAnsi"/>
@@ -1902,9 +1889,9 @@
           <w:szCs w:val="24"/>
         </w:rPr>
       </w:pPr>
-      <w:bookmarkStart w:id="9" w:name="_Toc51418512"/>
-      <w:bookmarkStart w:id="10" w:name="_Toc163464101"/>
-      <w:bookmarkStart w:id="11" w:name="_Toc163464278"/>
+      <w:bookmarkStart w:id="8" w:name="_Toc51418512"/>
+      <w:bookmarkStart w:id="9" w:name="_Toc163464101"/>
+      <w:bookmarkStart w:id="10" w:name="_Toc163464278"/>
       <w:r>
         <w:rPr>
           <w:rFonts w:asciiTheme="minorHAnsi" w:hAnsiTheme="minorHAnsi" w:cstheme="minorHAnsi"/>
@@ -1912,9 +1899,10 @@
           <w:bCs/>
           <w:szCs w:val="24"/>
         </w:rPr>
+        <w:lastRenderedPageBreak/>
         <w:t>1. Component Overview</w:t>
       </w:r>
-      <w:bookmarkEnd w:id="9"/>
+      <w:bookmarkEnd w:id="8"/>
       <w:r>
         <w:rPr>
           <w:rFonts w:asciiTheme="minorHAnsi" w:hAnsiTheme="minorHAnsi" w:cstheme="minorHAnsi"/>
@@ -1924,8 +1912,8 @@
         </w:rPr>
         <w:t xml:space="preserve"> </w:t>
       </w:r>
+      <w:bookmarkEnd w:id="9"/>
       <w:bookmarkEnd w:id="10"/>
-      <w:bookmarkEnd w:id="11"/>
     </w:p>
     <w:p>
       <w:pPr>
@@ -1935,10 +1923,10 @@
           <w:szCs w:val="24"/>
         </w:rPr>
       </w:pPr>
-      <w:bookmarkStart w:id="12" w:name="_Toc163464102"/>
-      <w:bookmarkStart w:id="13" w:name="_Toc163464279"/>
-      <w:bookmarkStart w:id="14" w:name="_Toc51418513"/>
-      <w:bookmarkStart w:id="15" w:name="_Toc34182212"/>
+      <w:bookmarkStart w:id="11" w:name="_Toc163464102"/>
+      <w:bookmarkStart w:id="12" w:name="_Toc163464279"/>
+      <w:bookmarkStart w:id="13" w:name="_Toc51418513"/>
+      <w:bookmarkStart w:id="14" w:name="_Toc34182212"/>
       <w:r>
         <w:rPr>
           <w:rFonts w:asciiTheme="minorHAnsi" w:hAnsiTheme="minorHAnsi" w:cstheme="minorHAnsi"/>
@@ -1952,1026 +1940,18 @@
         <w:pStyle w:val="SectionHeader"/>
         <w:rPr>
           <w:rFonts w:asciiTheme="minorHAnsi" w:hAnsiTheme="minorHAnsi" w:cstheme="minorHAnsi"/>
-          <w:b/>
-          <w:bCs/>
-          <w:szCs w:val="24"/>
-        </w:rPr>
-      </w:pPr>
-      <w:r>
-        <w:rPr>
-          <w:rFonts w:asciiTheme="minorHAnsi" w:hAnsiTheme="minorHAnsi" w:cstheme="minorHAnsi"/>
-          <w:b/>
-          <w:bCs/>
-          <w:szCs w:val="24"/>
-        </w:rPr>
-        <w:t xml:space="preserve">1.1 </w:t>
-      </w:r>
-      <w:bookmarkEnd w:id="12"/>
-      <w:bookmarkEnd w:id="13"/>
-      <w:r>
-        <w:rPr>
-          <w:rFonts w:asciiTheme="minorHAnsi" w:hAnsiTheme="minorHAnsi" w:cstheme="minorHAnsi"/>
-          <w:b/>
-          <w:bCs/>
-          <w:szCs w:val="24"/>
-        </w:rPr>
-        <w:t>Objective</w:t>
-      </w:r>
-      <w:bookmarkEnd w:id="14"/>
-    </w:p>
-    <w:p>
-      <w:pPr>
-        <w:pStyle w:val="SectionHeader"/>
-        <w:rPr>
-          <w:rFonts w:asciiTheme="minorHAnsi" w:hAnsiTheme="minorHAnsi" w:cstheme="minorHAnsi"/>
-          <w:szCs w:val="24"/>
-        </w:rPr>
-      </w:pPr>
-      <w:bookmarkStart w:id="16" w:name="_Toc163464103"/>
-      <w:bookmarkStart w:id="17" w:name="_Toc163464280"/>
-      <w:bookmarkStart w:id="18" w:name="_Toc51418514"/>
-      <w:r>
-        <w:rPr>
-          <w:rFonts w:asciiTheme="minorHAnsi" w:hAnsiTheme="minorHAnsi" w:cstheme="minorHAnsi"/>
-          <w:szCs w:val="24"/>
-        </w:rPr>
-        <w:t>The objective of this project is to create a project having</w:t>
-      </w:r>
-      <w:r>
-        <w:rPr>
-          <w:rFonts w:asciiTheme="minorHAnsi" w:hAnsiTheme="minorHAnsi" w:cstheme="minorHAnsi"/>
-          <w:szCs w:val="24"/>
-          <w:shd w:val="clear" w:color="auto" w:fill="FFFFFF"/>
-        </w:rPr>
-        <w:t> a strategy where all your multiple projects are stored in the single repository instead of handling individual repositories. </w:t>
-      </w:r>
-    </w:p>
-    <w:p>
-      <w:pPr>
-        <w:pStyle w:val="SectionHeader"/>
-        <w:rPr>
-          <w:rFonts w:asciiTheme="minorHAnsi" w:hAnsiTheme="minorHAnsi" w:cstheme="minorHAnsi"/>
-          <w:b/>
-          <w:bCs/>
-          <w:szCs w:val="24"/>
-        </w:rPr>
-      </w:pPr>
-      <w:r>
-        <w:rPr>
-          <w:rFonts w:asciiTheme="minorHAnsi" w:hAnsiTheme="minorHAnsi" w:cstheme="minorHAnsi"/>
-          <w:b/>
-          <w:bCs/>
-          <w:szCs w:val="24"/>
-        </w:rPr>
-        <w:t>1.2</w:t>
-      </w:r>
-      <w:bookmarkEnd w:id="16"/>
-      <w:bookmarkEnd w:id="17"/>
-      <w:r>
-        <w:rPr>
-          <w:rFonts w:asciiTheme="minorHAnsi" w:hAnsiTheme="minorHAnsi" w:cstheme="minorHAnsi"/>
-          <w:b/>
-          <w:bCs/>
-          <w:szCs w:val="24"/>
-        </w:rPr>
-        <w:t xml:space="preserve"> Use Cases</w:t>
-      </w:r>
-      <w:bookmarkEnd w:id="18"/>
-    </w:p>
-    <w:p>
-      <w:pPr>
-        <w:pStyle w:val="SectionHeader"/>
-        <w:rPr>
-          <w:rFonts w:asciiTheme="minorHAnsi" w:hAnsiTheme="minorHAnsi" w:cstheme="minorHAnsi"/>
-          <w:szCs w:val="24"/>
-        </w:rPr>
-      </w:pPr>
-      <w:bookmarkStart w:id="19" w:name="_Toc163464104"/>
-      <w:bookmarkStart w:id="20" w:name="_Toc163464281"/>
-      <w:bookmarkStart w:id="21" w:name="_Toc51418516"/>
-      <w:r>
-        <w:rPr>
-          <w:rFonts w:asciiTheme="minorHAnsi" w:hAnsiTheme="minorHAnsi" w:cstheme="minorHAnsi"/>
-          <w:szCs w:val="24"/>
-        </w:rPr>
-        <w:t xml:space="preserve">The star rating is used to show users the quality of service to be expected from a hotel. </w:t>
-      </w:r>
-    </w:p>
-    <w:p>
-      <w:pPr>
-        <w:pStyle w:val="SectionHeader"/>
-        <w:rPr>
-          <w:rFonts w:asciiTheme="minorHAnsi" w:hAnsiTheme="minorHAnsi" w:cstheme="minorHAnsi"/>
-          <w:szCs w:val="24"/>
-        </w:rPr>
-      </w:pPr>
-      <w:r>
-        <w:rPr>
-          <w:rFonts w:asciiTheme="minorHAnsi" w:hAnsiTheme="minorHAnsi" w:cstheme="minorHAnsi"/>
-          <w:szCs w:val="24"/>
-        </w:rPr>
-        <w:t>Following are the different scenarios where a star rating is used:</w:t>
-      </w:r>
-    </w:p>
-    <w:p>
-      <w:pPr>
-        <w:pStyle w:val="SectionHeader"/>
-        <w:numPr>
-          <w:ilvl w:val="0"/>
-          <w:numId w:val="31"/>
-        </w:numPr>
-        <w:rPr>
-          <w:rFonts w:asciiTheme="minorHAnsi" w:hAnsiTheme="minorHAnsi" w:cstheme="minorHAnsi"/>
-          <w:szCs w:val="24"/>
-        </w:rPr>
-      </w:pPr>
-      <w:r>
-        <w:rPr>
-          <w:rFonts w:asciiTheme="minorHAnsi" w:hAnsiTheme="minorHAnsi" w:cstheme="minorHAnsi"/>
-          <w:szCs w:val="24"/>
-        </w:rPr>
-        <w:t>Here the component is used to show the class and quality of the selected hotel.</w:t>
-      </w:r>
-    </w:p>
-    <w:p>
-      <w:pPr>
-        <w:pStyle w:val="SectionHeader"/>
-        <w:numPr>
-          <w:ilvl w:val="0"/>
-          <w:numId w:val="31"/>
-        </w:numPr>
-        <w:rPr>
-          <w:rFonts w:asciiTheme="minorHAnsi" w:hAnsiTheme="minorHAnsi" w:cstheme="minorHAnsi"/>
-          <w:szCs w:val="24"/>
-        </w:rPr>
-      </w:pPr>
-      <w:r>
-        <w:rPr>
-          <w:rFonts w:asciiTheme="minorHAnsi" w:hAnsiTheme="minorHAnsi" w:cstheme="minorHAnsi"/>
-          <w:szCs w:val="24"/>
-        </w:rPr>
-        <w:t>Component is used to show the overall experience of the users.</w:t>
-      </w:r>
-    </w:p>
-    <w:p>
-      <w:pPr>
-        <w:pStyle w:val="SectionHeader"/>
-        <w:rPr>
-          <w:rFonts w:asciiTheme="minorHAnsi" w:hAnsiTheme="minorHAnsi" w:cstheme="minorHAnsi"/>
-          <w:b/>
-          <w:bCs/>
-          <w:szCs w:val="24"/>
-        </w:rPr>
-      </w:pPr>
-      <w:r>
-        <w:rPr>
-          <w:rFonts w:asciiTheme="minorHAnsi" w:hAnsiTheme="minorHAnsi" w:cstheme="minorHAnsi"/>
-          <w:b/>
-          <w:bCs/>
-          <w:szCs w:val="24"/>
-        </w:rPr>
-        <w:t>1.</w:t>
-      </w:r>
-      <w:r>
-        <w:rPr>
-          <w:rFonts w:asciiTheme="minorHAnsi" w:hAnsiTheme="minorHAnsi" w:cstheme="minorHAnsi"/>
-          <w:b/>
-          <w:bCs/>
-          <w:szCs w:val="24"/>
-        </w:rPr>
-        <w:t>3</w:t>
-      </w:r>
-      <w:r>
-        <w:rPr>
-          <w:rFonts w:asciiTheme="minorHAnsi" w:hAnsiTheme="minorHAnsi" w:cstheme="minorHAnsi"/>
-          <w:b/>
-          <w:bCs/>
-          <w:szCs w:val="24"/>
-        </w:rPr>
-        <w:t xml:space="preserve"> Out of Scope</w:t>
-      </w:r>
-      <w:bookmarkStart w:id="22" w:name="_Toc163464108"/>
-      <w:bookmarkStart w:id="23" w:name="_Toc163464285"/>
-      <w:bookmarkStart w:id="24" w:name="_Toc51418517"/>
-      <w:bookmarkStart w:id="25" w:name="HLP_Business_Requirements_section"/>
-      <w:bookmarkEnd w:id="15"/>
-      <w:bookmarkEnd w:id="19"/>
-      <w:bookmarkEnd w:id="20"/>
-      <w:bookmarkEnd w:id="21"/>
-    </w:p>
-    <w:p>
-      <w:pPr>
-        <w:pStyle w:val="SectionHeader"/>
-        <w:rPr>
-          <w:rFonts w:asciiTheme="minorHAnsi" w:hAnsiTheme="minorHAnsi" w:cstheme="minorHAnsi"/>
-          <w:szCs w:val="24"/>
-        </w:rPr>
-      </w:pPr>
-      <w:r>
-        <w:rPr>
-          <w:rFonts w:asciiTheme="minorHAnsi" w:hAnsiTheme="minorHAnsi" w:cstheme="minorHAnsi"/>
-          <w:szCs w:val="24"/>
-        </w:rPr>
-        <w:t xml:space="preserve">Scope of filtering the hotels along with checkboxes to help the users filter hotels of their desired star-ratings. </w:t>
-      </w:r>
-    </w:p>
-    <w:bookmarkEnd w:id="22"/>
-    <w:bookmarkEnd w:id="23"/>
-    <w:bookmarkEnd w:id="24"/>
-    <w:bookmarkEnd w:id="25"/>
-    <w:p>
-      <w:pPr>
-        <w:pStyle w:val="SectionHeader"/>
-        <w:rPr>
-          <w:rFonts w:asciiTheme="minorHAnsi" w:hAnsiTheme="minorHAnsi" w:cstheme="minorHAnsi"/>
-          <w:b/>
-          <w:bCs/>
-          <w:szCs w:val="24"/>
-        </w:rPr>
-      </w:pPr>
-      <w:r>
-        <w:rPr>
-          <w:rFonts w:asciiTheme="minorHAnsi" w:hAnsiTheme="minorHAnsi" w:cstheme="minorHAnsi"/>
-          <w:b/>
-          <w:bCs/>
-          <w:szCs w:val="24"/>
-        </w:rPr>
-        <w:t>2. Technical Specifications</w:t>
-      </w:r>
-    </w:p>
-    <w:p>
-      <w:pPr>
-        <w:shd w:val="clear" w:color="auto" w:fill="FFFFFF"/>
-        <w:spacing w:before="100" w:beforeAutospacing="1" w:after="100" w:afterAutospacing="1" w:line="240" w:lineRule="auto"/>
-        <w:rPr>
-          <w:rFonts w:eastAsia="Times New Roman" w:cstheme="minorHAnsi"/>
-          <w:color w:val="333333"/>
-          <w:sz w:val="24"/>
-          <w:szCs w:val="24"/>
-        </w:rPr>
-      </w:pPr>
-      <w:bookmarkStart w:id="26" w:name="_Toc51418518"/>
-      <w:bookmarkStart w:id="27" w:name="_Toc163464109"/>
-      <w:bookmarkStart w:id="28" w:name="_Toc163464286"/>
-      <w:r>
-        <w:rPr>
-          <w:rFonts w:eastAsia="Times New Roman" w:cstheme="minorHAnsi"/>
-          <w:color w:val="333333"/>
-          <w:sz w:val="24"/>
-          <w:szCs w:val="24"/>
-        </w:rPr>
-        <w:t>If you plan to publish your package, the </w:t>
-      </w:r>
-      <w:r>
-        <w:rPr>
-          <w:rFonts w:eastAsia="Times New Roman" w:cstheme="minorHAnsi"/>
-          <w:i/>
-          <w:iCs/>
-          <w:color w:val="333333"/>
-          <w:sz w:val="24"/>
-          <w:szCs w:val="24"/>
-        </w:rPr>
-        <w:t>most</w:t>
-      </w:r>
-      <w:r>
-        <w:rPr>
-          <w:rFonts w:eastAsia="Times New Roman" w:cstheme="minorHAnsi"/>
-          <w:color w:val="333333"/>
-          <w:sz w:val="24"/>
-          <w:szCs w:val="24"/>
-        </w:rPr>
-        <w:t xml:space="preserve"> important things in your </w:t>
-      </w:r>
-      <w:proofErr w:type="spellStart"/>
-      <w:proofErr w:type="gramStart"/>
-      <w:r>
-        <w:rPr>
-          <w:rFonts w:eastAsia="Times New Roman" w:cstheme="minorHAnsi"/>
-          <w:color w:val="333333"/>
-          <w:sz w:val="24"/>
-          <w:szCs w:val="24"/>
-        </w:rPr>
-        <w:t>package.json</w:t>
-      </w:r>
-      <w:proofErr w:type="spellEnd"/>
-      <w:proofErr w:type="gramEnd"/>
-      <w:r>
-        <w:rPr>
-          <w:rFonts w:eastAsia="Times New Roman" w:cstheme="minorHAnsi"/>
-          <w:color w:val="333333"/>
-          <w:sz w:val="24"/>
-          <w:szCs w:val="24"/>
-        </w:rPr>
-        <w:t xml:space="preserve"> are the name and version fields as they will be required. The name and version together form an identifier that is assumed to be completely unique. Changes to the package should come along with changes to the version. If you don’t plan to publish your package, the name and version fields are optional.</w:t>
-      </w:r>
-    </w:p>
-    <w:p>
-      <w:pPr>
-        <w:shd w:val="clear" w:color="auto" w:fill="FFFFFF"/>
-        <w:spacing w:before="100" w:beforeAutospacing="1" w:after="100" w:afterAutospacing="1" w:line="240" w:lineRule="auto"/>
-        <w:rPr>
-          <w:rFonts w:eastAsia="Times New Roman" w:cstheme="minorHAnsi"/>
-          <w:color w:val="333333"/>
-          <w:sz w:val="24"/>
-          <w:szCs w:val="24"/>
-        </w:rPr>
-      </w:pPr>
-      <w:r>
-        <w:rPr>
-          <w:rFonts w:eastAsia="Times New Roman" w:cstheme="minorHAnsi"/>
-          <w:color w:val="333333"/>
-          <w:sz w:val="24"/>
-          <w:szCs w:val="24"/>
-        </w:rPr>
-        <w:t>The name is what your thing is called.</w:t>
-      </w:r>
-    </w:p>
-    <w:p>
-      <w:pPr>
-        <w:shd w:val="clear" w:color="auto" w:fill="FFFFFF"/>
-        <w:spacing w:before="100" w:beforeAutospacing="1" w:after="100" w:afterAutospacing="1" w:line="240" w:lineRule="auto"/>
-        <w:rPr>
-          <w:rFonts w:eastAsia="Times New Roman" w:cstheme="minorHAnsi"/>
-          <w:color w:val="333333"/>
-          <w:sz w:val="24"/>
-          <w:szCs w:val="24"/>
-        </w:rPr>
-      </w:pPr>
-      <w:r>
-        <w:rPr>
-          <w:rFonts w:eastAsia="Times New Roman" w:cstheme="minorHAnsi"/>
-          <w:color w:val="333333"/>
-          <w:sz w:val="24"/>
-          <w:szCs w:val="24"/>
-        </w:rPr>
-        <w:t>Some rules:</w:t>
-      </w:r>
-    </w:p>
-    <w:p>
-      <w:pPr>
-        <w:numPr>
-          <w:ilvl w:val="0"/>
-          <w:numId w:val="33"/>
-        </w:numPr>
-        <w:shd w:val="clear" w:color="auto" w:fill="FFFFFF"/>
-        <w:spacing w:before="100" w:beforeAutospacing="1" w:after="100" w:afterAutospacing="1" w:line="240" w:lineRule="auto"/>
-        <w:rPr>
-          <w:rFonts w:eastAsia="Times New Roman" w:cstheme="minorHAnsi"/>
-          <w:color w:val="333333"/>
-          <w:sz w:val="24"/>
-          <w:szCs w:val="24"/>
-        </w:rPr>
-      </w:pPr>
-      <w:r>
-        <w:rPr>
-          <w:rFonts w:eastAsia="Times New Roman" w:cstheme="minorHAnsi"/>
-          <w:color w:val="333333"/>
-          <w:sz w:val="24"/>
-          <w:szCs w:val="24"/>
-        </w:rPr>
-        <w:t>The name must be less than or equal to 214 characters. This includes the scope for scoped packages.</w:t>
-      </w:r>
-    </w:p>
-    <w:p>
-      <w:pPr>
-        <w:numPr>
-          <w:ilvl w:val="0"/>
-          <w:numId w:val="33"/>
-        </w:numPr>
-        <w:shd w:val="clear" w:color="auto" w:fill="FFFFFF"/>
-        <w:spacing w:before="100" w:beforeAutospacing="1" w:after="100" w:afterAutospacing="1" w:line="240" w:lineRule="auto"/>
-        <w:rPr>
-          <w:rFonts w:eastAsia="Times New Roman" w:cstheme="minorHAnsi"/>
-          <w:color w:val="333333"/>
-          <w:sz w:val="24"/>
-          <w:szCs w:val="24"/>
-        </w:rPr>
-      </w:pPr>
-      <w:r>
-        <w:rPr>
-          <w:rFonts w:eastAsia="Times New Roman" w:cstheme="minorHAnsi"/>
-          <w:color w:val="333333"/>
-          <w:sz w:val="24"/>
-          <w:szCs w:val="24"/>
-        </w:rPr>
-        <w:lastRenderedPageBreak/>
-        <w:t>The name can’t start with a dot or an underscore.</w:t>
-      </w:r>
-    </w:p>
-    <w:p>
-      <w:pPr>
-        <w:numPr>
-          <w:ilvl w:val="0"/>
-          <w:numId w:val="33"/>
-        </w:numPr>
-        <w:shd w:val="clear" w:color="auto" w:fill="FFFFFF"/>
-        <w:spacing w:before="100" w:beforeAutospacing="1" w:after="100" w:afterAutospacing="1" w:line="240" w:lineRule="auto"/>
-        <w:rPr>
-          <w:rFonts w:eastAsia="Times New Roman" w:cstheme="minorHAnsi"/>
-          <w:color w:val="333333"/>
-          <w:sz w:val="24"/>
-          <w:szCs w:val="24"/>
-        </w:rPr>
-      </w:pPr>
-      <w:r>
-        <w:rPr>
-          <w:rFonts w:eastAsia="Times New Roman" w:cstheme="minorHAnsi"/>
-          <w:color w:val="333333"/>
-          <w:sz w:val="24"/>
-          <w:szCs w:val="24"/>
-        </w:rPr>
-        <w:t>New packages must not have uppercase letters in the name.</w:t>
-      </w:r>
-    </w:p>
-    <w:p>
-      <w:pPr>
-        <w:numPr>
-          <w:ilvl w:val="0"/>
-          <w:numId w:val="33"/>
-        </w:numPr>
-        <w:shd w:val="clear" w:color="auto" w:fill="FFFFFF"/>
-        <w:spacing w:before="100" w:beforeAutospacing="1" w:after="100" w:afterAutospacing="1" w:line="240" w:lineRule="auto"/>
-        <w:rPr>
-          <w:rFonts w:eastAsia="Times New Roman" w:cstheme="minorHAnsi"/>
-          <w:color w:val="333333"/>
-          <w:sz w:val="24"/>
-          <w:szCs w:val="24"/>
-        </w:rPr>
-      </w:pPr>
-      <w:r>
-        <w:rPr>
-          <w:rFonts w:eastAsia="Times New Roman" w:cstheme="minorHAnsi"/>
-          <w:color w:val="333333"/>
-          <w:sz w:val="24"/>
-          <w:szCs w:val="24"/>
-        </w:rPr>
-        <w:t>The name ends up being part of a URL, an argument on the command line, and a folder name. Therefore, the name can’t contain any non-URL-safe characters.</w:t>
-      </w:r>
-    </w:p>
-    <w:p>
-      <w:pPr>
-        <w:pStyle w:val="SectionHeader"/>
-        <w:rPr>
-          <w:rFonts w:asciiTheme="minorHAnsi" w:hAnsiTheme="minorHAnsi" w:cstheme="minorHAnsi"/>
-          <w:b/>
-          <w:bCs/>
-          <w:szCs w:val="24"/>
-        </w:rPr>
-      </w:pPr>
-      <w:r>
-        <w:rPr>
-          <w:rFonts w:asciiTheme="minorHAnsi" w:hAnsiTheme="minorHAnsi" w:cstheme="minorHAnsi"/>
-          <w:b/>
-          <w:bCs/>
-          <w:szCs w:val="24"/>
-        </w:rPr>
-        <w:t>2.1 NPM details</w:t>
-      </w:r>
-      <w:bookmarkEnd w:id="26"/>
-      <w:r>
-        <w:rPr>
-          <w:rFonts w:asciiTheme="minorHAnsi" w:hAnsiTheme="minorHAnsi" w:cstheme="minorHAnsi"/>
-          <w:b/>
-          <w:bCs/>
-          <w:szCs w:val="24"/>
-        </w:rPr>
-        <w:t xml:space="preserve"> </w:t>
-      </w:r>
-    </w:p>
-    <w:p>
-      <w:pPr>
-        <w:ind w:left="360"/>
-        <w:rPr>
-          <w:rFonts w:cstheme="minorHAnsi"/>
-          <w:sz w:val="24"/>
-          <w:szCs w:val="24"/>
-        </w:rPr>
-      </w:pPr>
-      <w:bookmarkStart w:id="29" w:name="_Toc51418519"/>
-      <w:r>
-        <w:rPr>
-          <w:rFonts w:cstheme="minorHAnsi"/>
-          <w:sz w:val="24"/>
-          <w:szCs w:val="24"/>
-        </w:rPr>
-        <w:t>Following packages are installed for project:</w:t>
-      </w:r>
-    </w:p>
-    <w:p>
-      <w:pPr>
-        <w:ind w:left="360"/>
-        <w:rPr>
-          <w:rFonts w:cstheme="minorHAnsi"/>
-          <w:sz w:val="24"/>
-          <w:szCs w:val="24"/>
-        </w:rPr>
-      </w:pPr>
-      <w:r>
-        <w:rPr>
-          <w:rFonts w:cstheme="minorHAnsi"/>
-          <w:sz w:val="24"/>
-          <w:szCs w:val="24"/>
-        </w:rPr>
-        <w:t>“lit-element” – “^2.2.1”</w:t>
-      </w:r>
-    </w:p>
-    <w:p>
-      <w:pPr>
-        <w:ind w:left="360"/>
-        <w:rPr>
-          <w:rFonts w:cstheme="minorHAnsi"/>
-          <w:sz w:val="24"/>
-          <w:szCs w:val="24"/>
-        </w:rPr>
-      </w:pPr>
-      <w:r>
-        <w:rPr>
-          <w:rFonts w:cstheme="minorHAnsi"/>
-          <w:sz w:val="24"/>
-          <w:szCs w:val="24"/>
-        </w:rPr>
-        <w:t>“lit-html” – “^1.1.2”</w:t>
-      </w:r>
-    </w:p>
-    <w:p>
-      <w:pPr>
-        <w:ind w:left="360"/>
-        <w:rPr>
-          <w:rFonts w:cstheme="minorHAnsi"/>
-          <w:sz w:val="24"/>
-          <w:szCs w:val="24"/>
-        </w:rPr>
-      </w:pPr>
-    </w:p>
-    <w:p>
-      <w:pPr>
-        <w:ind w:left="360"/>
-        <w:rPr>
-          <w:rFonts w:cstheme="minorHAnsi"/>
-          <w:sz w:val="24"/>
-          <w:szCs w:val="24"/>
-        </w:rPr>
-      </w:pPr>
-      <w:r>
-        <w:rPr>
-          <w:rFonts w:cstheme="minorHAnsi"/>
-          <w:sz w:val="24"/>
-          <w:szCs w:val="24"/>
-        </w:rPr>
-        <w:tab/>
-        <w:t>Following are the command for creating and running the component:</w:t>
-      </w:r>
-    </w:p>
-    <w:p>
-      <w:pPr>
-        <w:pStyle w:val="ListParagraph"/>
-        <w:numPr>
-          <w:ilvl w:val="0"/>
-          <w:numId w:val="30"/>
-        </w:numPr>
-        <w:rPr>
-          <w:rFonts w:cstheme="minorHAnsi"/>
-          <w:sz w:val="24"/>
-          <w:szCs w:val="24"/>
-        </w:rPr>
-      </w:pPr>
-      <w:r>
-        <w:rPr>
-          <w:rFonts w:cstheme="minorHAnsi"/>
-          <w:sz w:val="24"/>
-          <w:szCs w:val="24"/>
-        </w:rPr>
-        <w:t xml:space="preserve">Installing </w:t>
-      </w:r>
-      <w:proofErr w:type="spellStart"/>
-      <w:r>
-        <w:rPr>
-          <w:rFonts w:cstheme="minorHAnsi"/>
-          <w:sz w:val="24"/>
-          <w:szCs w:val="24"/>
-        </w:rPr>
-        <w:t>orxe</w:t>
-      </w:r>
-      <w:proofErr w:type="spellEnd"/>
-      <w:r>
-        <w:rPr>
-          <w:rFonts w:cstheme="minorHAnsi"/>
-          <w:sz w:val="24"/>
-          <w:szCs w:val="24"/>
-        </w:rPr>
-        <w:t xml:space="preserve">/cli - </w:t>
-      </w:r>
-      <w:proofErr w:type="spellStart"/>
-      <w:r>
-        <w:rPr>
-          <w:rFonts w:cstheme="minorHAnsi"/>
-          <w:sz w:val="24"/>
-          <w:szCs w:val="24"/>
-        </w:rPr>
-        <w:t>npm</w:t>
-      </w:r>
-      <w:proofErr w:type="spellEnd"/>
-      <w:r>
-        <w:rPr>
-          <w:rFonts w:cstheme="minorHAnsi"/>
-          <w:sz w:val="24"/>
-          <w:szCs w:val="24"/>
-        </w:rPr>
-        <w:t xml:space="preserve"> install -g @orxe3/cli</w:t>
-      </w:r>
-    </w:p>
-    <w:p>
-      <w:pPr>
-        <w:pStyle w:val="ListParagraph"/>
-        <w:numPr>
-          <w:ilvl w:val="0"/>
-          <w:numId w:val="30"/>
-        </w:numPr>
-        <w:rPr>
-          <w:rFonts w:cstheme="minorHAnsi"/>
-          <w:sz w:val="24"/>
-          <w:szCs w:val="24"/>
-        </w:rPr>
-      </w:pPr>
-      <w:r>
-        <w:rPr>
-          <w:rFonts w:cstheme="minorHAnsi"/>
-          <w:sz w:val="24"/>
-          <w:szCs w:val="24"/>
-        </w:rPr>
-        <w:t xml:space="preserve">Create a new component workspace - </w:t>
-      </w:r>
-      <w:proofErr w:type="spellStart"/>
-      <w:r>
-        <w:rPr>
-          <w:rFonts w:cstheme="minorHAnsi"/>
-          <w:sz w:val="24"/>
-          <w:szCs w:val="24"/>
-        </w:rPr>
-        <w:t>orxe</w:t>
-      </w:r>
-      <w:proofErr w:type="spellEnd"/>
-      <w:r>
-        <w:rPr>
-          <w:rFonts w:cstheme="minorHAnsi"/>
-          <w:sz w:val="24"/>
-          <w:szCs w:val="24"/>
-        </w:rPr>
-        <w:t xml:space="preserve"> new component-workspace Star-ratings</w:t>
-      </w:r>
-    </w:p>
-    <w:p>
-      <w:pPr>
-        <w:pStyle w:val="ListParagraph"/>
-        <w:numPr>
-          <w:ilvl w:val="0"/>
-          <w:numId w:val="30"/>
-        </w:numPr>
-        <w:rPr>
-          <w:rFonts w:cstheme="minorHAnsi"/>
-          <w:sz w:val="24"/>
-          <w:szCs w:val="24"/>
-        </w:rPr>
-      </w:pPr>
-      <w:r>
-        <w:rPr>
-          <w:rFonts w:cstheme="minorHAnsi"/>
-          <w:sz w:val="24"/>
-          <w:szCs w:val="24"/>
-        </w:rPr>
-        <w:t xml:space="preserve">Create a component – </w:t>
-      </w:r>
-      <w:proofErr w:type="spellStart"/>
-      <w:r>
-        <w:rPr>
-          <w:rFonts w:cstheme="minorHAnsi"/>
-          <w:sz w:val="24"/>
-          <w:szCs w:val="24"/>
-        </w:rPr>
-        <w:t>orxe</w:t>
-      </w:r>
-      <w:proofErr w:type="spellEnd"/>
-      <w:r>
-        <w:rPr>
-          <w:rFonts w:cstheme="minorHAnsi"/>
-          <w:sz w:val="24"/>
-          <w:szCs w:val="24"/>
-        </w:rPr>
-        <w:t xml:space="preserve"> g c star-ratings</w:t>
-      </w:r>
-    </w:p>
-    <w:p>
-      <w:pPr>
-        <w:pStyle w:val="ListParagraph"/>
-        <w:numPr>
-          <w:ilvl w:val="0"/>
-          <w:numId w:val="30"/>
-        </w:numPr>
-        <w:rPr>
-          <w:rFonts w:cstheme="minorHAnsi"/>
-          <w:sz w:val="24"/>
-          <w:szCs w:val="24"/>
-        </w:rPr>
-      </w:pPr>
-      <w:r>
-        <w:rPr>
-          <w:rFonts w:cstheme="minorHAnsi"/>
-          <w:sz w:val="24"/>
-          <w:szCs w:val="24"/>
-        </w:rPr>
-        <w:t xml:space="preserve">Serving the component – </w:t>
-      </w:r>
-      <w:proofErr w:type="spellStart"/>
-      <w:r>
-        <w:rPr>
-          <w:rFonts w:cstheme="minorHAnsi"/>
-          <w:sz w:val="24"/>
-          <w:szCs w:val="24"/>
-        </w:rPr>
-        <w:t>orxe</w:t>
-      </w:r>
-      <w:proofErr w:type="spellEnd"/>
-      <w:r>
-        <w:rPr>
-          <w:rFonts w:cstheme="minorHAnsi"/>
-          <w:sz w:val="24"/>
-          <w:szCs w:val="24"/>
-        </w:rPr>
-        <w:t xml:space="preserve"> serve</w:t>
-      </w:r>
-    </w:p>
-    <w:p>
-      <w:pPr>
-        <w:pStyle w:val="SectionHeader"/>
-        <w:rPr>
-          <w:rFonts w:asciiTheme="minorHAnsi" w:hAnsiTheme="minorHAnsi" w:cstheme="minorHAnsi"/>
-          <w:b/>
-          <w:bCs/>
-          <w:szCs w:val="24"/>
-        </w:rPr>
-      </w:pPr>
-      <w:r>
-        <w:rPr>
-          <w:rFonts w:asciiTheme="minorHAnsi" w:hAnsiTheme="minorHAnsi" w:cstheme="minorHAnsi"/>
-          <w:b/>
-          <w:bCs/>
-          <w:szCs w:val="24"/>
-        </w:rPr>
-        <w:t>2.2 NPM repo</w:t>
-      </w:r>
-      <w:bookmarkEnd w:id="29"/>
-    </w:p>
-    <w:p>
-      <w:pPr>
-        <w:pStyle w:val="SectionBody"/>
-        <w:rPr>
-          <w:rFonts w:asciiTheme="minorHAnsi" w:hAnsiTheme="minorHAnsi" w:cstheme="minorHAnsi"/>
-          <w:b/>
-          <w:i/>
-        </w:rPr>
-      </w:pPr>
-      <w:r>
-        <w:rPr>
-          <w:rFonts w:asciiTheme="minorHAnsi" w:hAnsiTheme="minorHAnsi" w:cstheme="minorHAnsi"/>
-        </w:rPr>
-        <w:t xml:space="preserve">Give </w:t>
-      </w:r>
-      <w:proofErr w:type="spellStart"/>
-      <w:r>
-        <w:rPr>
-          <w:rFonts w:asciiTheme="minorHAnsi" w:hAnsiTheme="minorHAnsi" w:cstheme="minorHAnsi"/>
-        </w:rPr>
-        <w:t>npm</w:t>
-      </w:r>
-      <w:proofErr w:type="spellEnd"/>
-      <w:r>
-        <w:rPr>
-          <w:rFonts w:asciiTheme="minorHAnsi" w:hAnsiTheme="minorHAnsi" w:cstheme="minorHAnsi"/>
-        </w:rPr>
-        <w:t xml:space="preserve"> repo link here</w:t>
-      </w:r>
-    </w:p>
-    <w:p>
-      <w:pPr>
-        <w:pStyle w:val="SectionHeader"/>
-        <w:rPr>
-          <w:rFonts w:asciiTheme="minorHAnsi" w:hAnsiTheme="minorHAnsi" w:cstheme="minorHAnsi"/>
-          <w:b/>
-          <w:bCs/>
-          <w:szCs w:val="24"/>
-        </w:rPr>
-      </w:pPr>
-      <w:bookmarkStart w:id="30" w:name="_Toc51418520"/>
-      <w:bookmarkEnd w:id="27"/>
-      <w:bookmarkEnd w:id="28"/>
-      <w:r>
-        <w:rPr>
-          <w:rFonts w:asciiTheme="minorHAnsi" w:hAnsiTheme="minorHAnsi" w:cstheme="minorHAnsi"/>
-          <w:b/>
-          <w:bCs/>
-          <w:szCs w:val="24"/>
-        </w:rPr>
-        <w:t>3.Unit Testing</w:t>
-      </w:r>
-      <w:bookmarkEnd w:id="30"/>
-      <w:r>
-        <w:rPr>
-          <w:rFonts w:asciiTheme="minorHAnsi" w:hAnsiTheme="minorHAnsi" w:cstheme="minorHAnsi"/>
-          <w:b/>
-          <w:bCs/>
-          <w:szCs w:val="24"/>
-        </w:rPr>
-        <w:t xml:space="preserve"> </w:t>
-      </w:r>
-    </w:p>
-    <w:p>
-      <w:pPr>
-        <w:pStyle w:val="SectionBody"/>
-        <w:rPr>
-          <w:rFonts w:asciiTheme="minorHAnsi" w:hAnsiTheme="minorHAnsi" w:cstheme="minorHAnsi"/>
-        </w:rPr>
-      </w:pPr>
-      <w:r>
-        <w:rPr>
-          <w:rFonts w:asciiTheme="minorHAnsi" w:hAnsiTheme="minorHAnsi" w:cstheme="minorHAnsi"/>
-        </w:rPr>
-        <w:t xml:space="preserve">The test cases written for </w:t>
-      </w:r>
-      <w:proofErr w:type="spellStart"/>
-      <w:r>
-        <w:rPr>
-          <w:rFonts w:asciiTheme="minorHAnsi" w:hAnsiTheme="minorHAnsi" w:cstheme="minorHAnsi"/>
-        </w:rPr>
-        <w:t>orxe</w:t>
-      </w:r>
-      <w:proofErr w:type="spellEnd"/>
-      <w:r>
-        <w:rPr>
-          <w:rFonts w:asciiTheme="minorHAnsi" w:hAnsiTheme="minorHAnsi" w:cstheme="minorHAnsi"/>
-        </w:rPr>
-        <w:t xml:space="preserve">-ratings component it consists of two test suites. One is default ratings axe file and </w:t>
-      </w:r>
-      <w:r>
-        <w:rPr>
-          <w:rFonts w:asciiTheme="minorHAnsi" w:hAnsiTheme="minorHAnsi" w:cstheme="minorHAnsi"/>
-        </w:rPr>
-        <w:t>another</w:t>
-      </w:r>
-      <w:r>
-        <w:rPr>
-          <w:rFonts w:asciiTheme="minorHAnsi" w:hAnsiTheme="minorHAnsi" w:cstheme="minorHAnsi"/>
-        </w:rPr>
-        <w:t xml:space="preserve"> ratings spec file. All function and line coverage are done with spec file. </w:t>
-      </w:r>
-    </w:p>
-    <w:p>
-      <w:pPr>
-        <w:pStyle w:val="SectionBody"/>
-        <w:rPr>
-          <w:rFonts w:asciiTheme="minorHAnsi" w:hAnsiTheme="minorHAnsi" w:cstheme="minorHAnsi"/>
-        </w:rPr>
-      </w:pPr>
-      <w:r>
-        <w:rPr>
-          <w:rFonts w:asciiTheme="minorHAnsi" w:hAnsiTheme="minorHAnsi" w:cstheme="minorHAnsi"/>
-        </w:rPr>
-        <w:t xml:space="preserve">All test cases of </w:t>
-      </w:r>
-      <w:proofErr w:type="spellStart"/>
-      <w:r>
-        <w:rPr>
-          <w:rFonts w:asciiTheme="minorHAnsi" w:hAnsiTheme="minorHAnsi" w:cstheme="minorHAnsi"/>
-        </w:rPr>
-        <w:t>orxe</w:t>
-      </w:r>
-      <w:proofErr w:type="spellEnd"/>
-      <w:r>
-        <w:rPr>
-          <w:rFonts w:asciiTheme="minorHAnsi" w:hAnsiTheme="minorHAnsi" w:cstheme="minorHAnsi"/>
-        </w:rPr>
-        <w:t xml:space="preserve">-ratings component are written in </w:t>
-      </w:r>
-      <w:proofErr w:type="spellStart"/>
-      <w:r>
-        <w:rPr>
-          <w:rFonts w:asciiTheme="minorHAnsi" w:hAnsiTheme="minorHAnsi" w:cstheme="minorHAnsi"/>
-        </w:rPr>
-        <w:t>ratings.axe.ts</w:t>
-      </w:r>
-      <w:proofErr w:type="spellEnd"/>
-      <w:r>
-        <w:rPr>
-          <w:rFonts w:asciiTheme="minorHAnsi" w:hAnsiTheme="minorHAnsi" w:cstheme="minorHAnsi"/>
-        </w:rPr>
-        <w:t xml:space="preserve"> and </w:t>
-      </w:r>
-      <w:proofErr w:type="spellStart"/>
-      <w:proofErr w:type="gramStart"/>
-      <w:r>
-        <w:rPr>
-          <w:rFonts w:asciiTheme="minorHAnsi" w:hAnsiTheme="minorHAnsi" w:cstheme="minorHAnsi"/>
-        </w:rPr>
-        <w:t>ratings.spec</w:t>
-      </w:r>
-      <w:proofErr w:type="gramEnd"/>
-      <w:r>
-        <w:rPr>
-          <w:rFonts w:asciiTheme="minorHAnsi" w:hAnsiTheme="minorHAnsi" w:cstheme="minorHAnsi"/>
-        </w:rPr>
-        <w:t>.ts</w:t>
-      </w:r>
-      <w:proofErr w:type="spellEnd"/>
-      <w:r>
-        <w:rPr>
-          <w:rFonts w:asciiTheme="minorHAnsi" w:hAnsiTheme="minorHAnsi" w:cstheme="minorHAnsi"/>
-        </w:rPr>
-        <w:t xml:space="preserve"> file. Test cases are available below.</w:t>
-      </w:r>
-    </w:p>
-    <w:p>
-      <w:pPr>
-        <w:pStyle w:val="SectionBody"/>
-        <w:rPr>
-          <w:rFonts w:asciiTheme="minorHAnsi" w:hAnsiTheme="minorHAnsi" w:cstheme="minorHAnsi"/>
-        </w:rPr>
-      </w:pPr>
-    </w:p>
-    <w:p>
-      <w:pPr>
-        <w:pStyle w:val="SectionBody"/>
-        <w:numPr>
-          <w:ilvl w:val="0"/>
-          <w:numId w:val="32"/>
-        </w:numPr>
-        <w:rPr>
-          <w:rFonts w:asciiTheme="minorHAnsi" w:hAnsiTheme="minorHAnsi" w:cstheme="minorHAnsi"/>
-        </w:rPr>
-      </w:pPr>
-      <w:r>
-        <w:rPr>
-          <w:rFonts w:asciiTheme="minorHAnsi" w:hAnsiTheme="minorHAnsi" w:cstheme="minorHAnsi"/>
-        </w:rPr>
-        <w:t>Should check default attribute.</w:t>
-      </w:r>
-    </w:p>
-    <w:p>
-      <w:pPr>
-        <w:pStyle w:val="SectionBody"/>
-        <w:numPr>
-          <w:ilvl w:val="0"/>
-          <w:numId w:val="32"/>
-        </w:numPr>
-        <w:rPr>
-          <w:rFonts w:asciiTheme="minorHAnsi" w:hAnsiTheme="minorHAnsi" w:cstheme="minorHAnsi"/>
-        </w:rPr>
-      </w:pPr>
-      <w:r>
-        <w:rPr>
-          <w:rFonts w:asciiTheme="minorHAnsi" w:hAnsiTheme="minorHAnsi" w:cstheme="minorHAnsi"/>
-        </w:rPr>
-        <w:t xml:space="preserve">Should function render is call. </w:t>
-      </w:r>
-    </w:p>
-    <w:p>
-      <w:pPr>
-        <w:pStyle w:val="SectionBody"/>
-        <w:rPr>
-          <w:rFonts w:asciiTheme="minorHAnsi" w:hAnsiTheme="minorHAnsi" w:cstheme="minorHAnsi"/>
-        </w:rPr>
-      </w:pPr>
-      <w:r>
-        <w:rPr>
-          <w:rFonts w:asciiTheme="minorHAnsi" w:hAnsiTheme="minorHAnsi" w:cstheme="minorHAnsi"/>
-        </w:rPr>
-        <w:t xml:space="preserve">The unit test cases coverage report is available below. </w:t>
-      </w:r>
-    </w:p>
-    <w:p>
-      <w:pPr>
-        <w:pStyle w:val="SectionBody"/>
-        <w:rPr>
-          <w:rFonts w:asciiTheme="minorHAnsi" w:hAnsiTheme="minorHAnsi" w:cstheme="minorHAnsi"/>
-        </w:rPr>
-      </w:pPr>
-    </w:p>
-    <w:p>
-      <w:pPr>
-        <w:pStyle w:val="SectionBody"/>
-        <w:rPr>
-          <w:rFonts w:asciiTheme="minorHAnsi" w:eastAsia="Cambria" w:hAnsiTheme="minorHAnsi" w:cstheme="minorHAnsi"/>
-        </w:rPr>
-      </w:pPr>
-      <w:r>
-        <w:rPr>
-          <w:rFonts w:asciiTheme="minorHAnsi" w:hAnsiTheme="minorHAnsi" w:cstheme="minorHAnsi"/>
+          <w:szCs w:val="24"/>
+        </w:rPr>
+      </w:pPr>
+      <w:r>
+        <w:rPr>
           <w:noProof/>
         </w:rPr>
-        <w:lastRenderedPageBreak/>
         <w:drawing>
-          <wp:inline distT="0" distB="0" distL="0" distR="0" wp14:anchorId="77C2A5B5" wp14:editId="015C03A0">
-            <wp:extent cx="5886450" cy="1266825"/>
-            <wp:effectExtent l="0" t="0" r="0" b="9525"/>
-            <wp:docPr id="1" name="Picture 1"/>
+          <wp:inline distT="0" distB="0" distL="0" distR="0" wp14:anchorId="10EFD61C" wp14:editId="7156A0FE">
+            <wp:extent cx="4324350" cy="553414"/>
+            <wp:effectExtent l="0" t="0" r="0" b="0"/>
+            <wp:docPr id="3" name="Picture 3"/>
             <wp:cNvGraphicFramePr>
               <a:graphicFrameLocks xmlns:a="http://schemas.openxmlformats.org/drawingml/2006/main" noChangeAspect="1"/>
             </wp:cNvGraphicFramePr>
@@ -2979,23 +1959,36 @@
               <a:graphicData uri="http://schemas.openxmlformats.org/drawingml/2006/picture">
                 <pic:pic xmlns:pic="http://schemas.openxmlformats.org/drawingml/2006/picture">
                   <pic:nvPicPr>
-                    <pic:cNvPr id="1" name=""/>
-                    <pic:cNvPicPr/>
+                    <pic:cNvPr id="0" name="Picture 1"/>
+                    <pic:cNvPicPr>
+                      <a:picLocks noChangeAspect="1" noChangeArrowheads="1"/>
+                    </pic:cNvPicPr>
                   </pic:nvPicPr>
                   <pic:blipFill>
-                    <a:blip r:embed="rId8"/>
+                    <a:blip r:embed="rId8">
+                      <a:extLst>
+                        <a:ext uri="{28A0092B-C50C-407E-A947-70E740481C1C}">
+                          <a14:useLocalDpi xmlns:a14="http://schemas.microsoft.com/office/drawing/2010/main" val="0"/>
+                        </a:ext>
+                      </a:extLst>
+                    </a:blip>
+                    <a:srcRect/>
                     <a:stretch>
                       <a:fillRect/>
                     </a:stretch>
                   </pic:blipFill>
-                  <pic:spPr>
+                  <pic:spPr bwMode="auto">
                     <a:xfrm>
                       <a:off x="0" y="0"/>
-                      <a:ext cx="5886450" cy="1266825"/>
+                      <a:ext cx="4399229" cy="562997"/>
                     </a:xfrm>
                     <a:prstGeom prst="rect">
                       <a:avLst/>
                     </a:prstGeom>
+                    <a:noFill/>
+                    <a:ln>
+                      <a:noFill/>
+                    </a:ln>
                   </pic:spPr>
                 </pic:pic>
               </a:graphicData>
@@ -3006,29 +1999,1601 @@
     </w:p>
     <w:p>
       <w:pPr>
-        <w:pStyle w:val="SectionBody"/>
-        <w:rPr>
-          <w:rFonts w:asciiTheme="minorHAnsi" w:eastAsia="Cambria" w:hAnsiTheme="minorHAnsi" w:cstheme="minorHAnsi"/>
-        </w:rPr>
-      </w:pPr>
+        <w:pStyle w:val="SectionHeader"/>
+        <w:rPr>
+          <w:rFonts w:asciiTheme="minorHAnsi" w:hAnsiTheme="minorHAnsi" w:cstheme="minorHAnsi"/>
+          <w:szCs w:val="24"/>
+        </w:rPr>
+      </w:pPr>
+      <w:r>
+        <w:rPr>
+          <w:rFonts w:asciiTheme="minorHAnsi" w:hAnsiTheme="minorHAnsi" w:cstheme="minorHAnsi"/>
+          <w:szCs w:val="24"/>
+        </w:rPr>
+        <w:t>This is how user can see the hotel ratings based on the user experience.</w:t>
+      </w:r>
     </w:p>
     <w:p>
       <w:pPr>
+        <w:pStyle w:val="SectionHeader"/>
+        <w:rPr>
+          <w:rFonts w:asciiTheme="minorHAnsi" w:hAnsiTheme="minorHAnsi" w:cstheme="minorHAnsi"/>
+          <w:b/>
+          <w:bCs/>
+          <w:szCs w:val="24"/>
+        </w:rPr>
+      </w:pPr>
+      <w:r>
+        <w:rPr>
+          <w:rFonts w:asciiTheme="minorHAnsi" w:hAnsiTheme="minorHAnsi" w:cstheme="minorHAnsi"/>
+          <w:b/>
+          <w:bCs/>
+          <w:szCs w:val="24"/>
+        </w:rPr>
+        <w:t xml:space="preserve">1.1 </w:t>
+      </w:r>
+      <w:bookmarkEnd w:id="11"/>
+      <w:bookmarkEnd w:id="12"/>
+      <w:r>
+        <w:rPr>
+          <w:rFonts w:asciiTheme="minorHAnsi" w:hAnsiTheme="minorHAnsi" w:cstheme="minorHAnsi"/>
+          <w:b/>
+          <w:bCs/>
+          <w:szCs w:val="24"/>
+        </w:rPr>
+        <w:t>Objective</w:t>
+      </w:r>
+      <w:bookmarkEnd w:id="13"/>
+    </w:p>
+    <w:p>
+      <w:pPr>
+        <w:pStyle w:val="SectionHeader"/>
+        <w:rPr>
+          <w:rFonts w:asciiTheme="minorHAnsi" w:hAnsiTheme="minorHAnsi" w:cstheme="minorHAnsi"/>
+          <w:szCs w:val="24"/>
+          <w:shd w:val="clear" w:color="auto" w:fill="FFFFFF"/>
+        </w:rPr>
+      </w:pPr>
+      <w:bookmarkStart w:id="15" w:name="_Toc163464103"/>
+      <w:bookmarkStart w:id="16" w:name="_Toc163464280"/>
+      <w:bookmarkStart w:id="17" w:name="_Toc51418514"/>
+      <w:r>
+        <w:rPr>
+          <w:rFonts w:asciiTheme="minorHAnsi" w:hAnsiTheme="minorHAnsi" w:cstheme="minorHAnsi"/>
+          <w:szCs w:val="24"/>
+        </w:rPr>
+        <w:t>The objective of this project is to create a project having</w:t>
+      </w:r>
+      <w:r>
+        <w:rPr>
+          <w:rFonts w:asciiTheme="minorHAnsi" w:hAnsiTheme="minorHAnsi" w:cstheme="minorHAnsi"/>
+          <w:szCs w:val="24"/>
+          <w:shd w:val="clear" w:color="auto" w:fill="FFFFFF"/>
+        </w:rPr>
+        <w:t> a strategy where all your multiple projects are stored in the single repository instead of handling individual repositories.</w:t>
+      </w:r>
+    </w:p>
+    <w:p>
+      <w:pPr>
+        <w:pStyle w:val="SectionHeader"/>
+        <w:rPr>
+          <w:rFonts w:asciiTheme="minorHAnsi" w:hAnsiTheme="minorHAnsi" w:cstheme="minorHAnsi"/>
+          <w:szCs w:val="24"/>
+        </w:rPr>
+      </w:pPr>
+      <w:r>
+        <w:rPr>
+          <w:rFonts w:asciiTheme="minorHAnsi" w:hAnsiTheme="minorHAnsi" w:cstheme="minorHAnsi"/>
+          <w:szCs w:val="24"/>
+          <w:shd w:val="clear" w:color="auto" w:fill="FFFFFF"/>
+        </w:rPr>
+        <w:t>Here, in this repository we have created multiple projects, or we can say web components that can be used by installing its package from the registry.</w:t>
+      </w:r>
+      <w:r>
+        <w:rPr>
+          <w:rFonts w:asciiTheme="minorHAnsi" w:hAnsiTheme="minorHAnsi" w:cstheme="minorHAnsi"/>
+          <w:szCs w:val="24"/>
+          <w:shd w:val="clear" w:color="auto" w:fill="FFFFFF"/>
+        </w:rPr>
+        <w:t> </w:t>
+      </w:r>
+    </w:p>
+    <w:p>
+      <w:pPr>
+        <w:pStyle w:val="SectionHeader"/>
+        <w:rPr>
+          <w:rFonts w:asciiTheme="minorHAnsi" w:hAnsiTheme="minorHAnsi" w:cstheme="minorHAnsi"/>
+          <w:b/>
+          <w:bCs/>
+          <w:szCs w:val="24"/>
+        </w:rPr>
+      </w:pPr>
+      <w:r>
+        <w:rPr>
+          <w:rFonts w:asciiTheme="minorHAnsi" w:hAnsiTheme="minorHAnsi" w:cstheme="minorHAnsi"/>
+          <w:b/>
+          <w:bCs/>
+          <w:szCs w:val="24"/>
+        </w:rPr>
+        <w:t>1.2</w:t>
+      </w:r>
+      <w:bookmarkEnd w:id="15"/>
+      <w:bookmarkEnd w:id="16"/>
+      <w:r>
+        <w:rPr>
+          <w:rFonts w:asciiTheme="minorHAnsi" w:hAnsiTheme="minorHAnsi" w:cstheme="minorHAnsi"/>
+          <w:b/>
+          <w:bCs/>
+          <w:szCs w:val="24"/>
+        </w:rPr>
+        <w:t xml:space="preserve"> Use Cases</w:t>
+      </w:r>
+      <w:bookmarkEnd w:id="17"/>
+    </w:p>
+    <w:p>
+      <w:pPr>
+        <w:pStyle w:val="SectionHeader"/>
+        <w:rPr>
+          <w:rFonts w:asciiTheme="minorHAnsi" w:hAnsiTheme="minorHAnsi" w:cstheme="minorHAnsi"/>
+          <w:szCs w:val="24"/>
+        </w:rPr>
+      </w:pPr>
+      <w:bookmarkStart w:id="18" w:name="_Toc163464104"/>
+      <w:bookmarkStart w:id="19" w:name="_Toc163464281"/>
+      <w:bookmarkStart w:id="20" w:name="_Toc51418516"/>
+      <w:r>
+        <w:rPr>
+          <w:rFonts w:asciiTheme="minorHAnsi" w:hAnsiTheme="minorHAnsi" w:cstheme="minorHAnsi"/>
+          <w:szCs w:val="24"/>
+        </w:rPr>
+        <w:t xml:space="preserve">The star rating is used to show users the quality of service to be expected from a hotel. </w:t>
+      </w:r>
+    </w:p>
+    <w:p>
+      <w:pPr>
+        <w:pStyle w:val="SectionHeader"/>
+        <w:rPr>
+          <w:rFonts w:asciiTheme="minorHAnsi" w:hAnsiTheme="minorHAnsi" w:cstheme="minorHAnsi"/>
+          <w:szCs w:val="24"/>
+        </w:rPr>
+      </w:pPr>
+      <w:r>
+        <w:rPr>
+          <w:rFonts w:asciiTheme="minorHAnsi" w:hAnsiTheme="minorHAnsi" w:cstheme="minorHAnsi"/>
+          <w:szCs w:val="24"/>
+        </w:rPr>
+        <w:t>Following are the different scenarios where a star rating is used:</w:t>
+      </w:r>
+    </w:p>
+    <w:p>
+      <w:pPr>
+        <w:pStyle w:val="SectionHeader"/>
+        <w:numPr>
+          <w:ilvl w:val="0"/>
+          <w:numId w:val="31"/>
+        </w:numPr>
+        <w:rPr>
+          <w:rFonts w:asciiTheme="minorHAnsi" w:hAnsiTheme="minorHAnsi" w:cstheme="minorHAnsi"/>
+          <w:szCs w:val="24"/>
+        </w:rPr>
+      </w:pPr>
+      <w:r>
+        <w:rPr>
+          <w:rFonts w:asciiTheme="minorHAnsi" w:hAnsiTheme="minorHAnsi" w:cstheme="minorHAnsi"/>
+          <w:szCs w:val="24"/>
+        </w:rPr>
+        <w:t>C</w:t>
+      </w:r>
+      <w:r>
+        <w:rPr>
+          <w:rFonts w:asciiTheme="minorHAnsi" w:hAnsiTheme="minorHAnsi" w:cstheme="minorHAnsi"/>
+          <w:szCs w:val="24"/>
+        </w:rPr>
+        <w:t>omponent is used to show the class and quality of the selected hotel.</w:t>
+      </w:r>
+    </w:p>
+    <w:p>
+      <w:pPr>
+        <w:pStyle w:val="SectionHeader"/>
+        <w:numPr>
+          <w:ilvl w:val="0"/>
+          <w:numId w:val="31"/>
+        </w:numPr>
+        <w:rPr>
+          <w:rFonts w:asciiTheme="minorHAnsi" w:hAnsiTheme="minorHAnsi" w:cstheme="minorHAnsi"/>
+          <w:szCs w:val="24"/>
+        </w:rPr>
+      </w:pPr>
+      <w:r>
+        <w:rPr>
+          <w:rFonts w:asciiTheme="minorHAnsi" w:hAnsiTheme="minorHAnsi" w:cstheme="minorHAnsi"/>
+          <w:szCs w:val="24"/>
+        </w:rPr>
+        <w:t>Component is used to show the overall experience of the users.</w:t>
+      </w:r>
+    </w:p>
+    <w:p>
+      <w:pPr>
+        <w:pStyle w:val="SectionHeader"/>
+        <w:rPr>
+          <w:rFonts w:asciiTheme="minorHAnsi" w:hAnsiTheme="minorHAnsi" w:cstheme="minorHAnsi"/>
+          <w:b/>
+          <w:bCs/>
+          <w:szCs w:val="24"/>
+        </w:rPr>
+      </w:pPr>
+      <w:r>
+        <w:rPr>
+          <w:rFonts w:asciiTheme="minorHAnsi" w:hAnsiTheme="minorHAnsi" w:cstheme="minorHAnsi"/>
+          <w:b/>
+          <w:bCs/>
+          <w:szCs w:val="24"/>
+        </w:rPr>
+        <w:t>1.</w:t>
+      </w:r>
+      <w:r>
+        <w:rPr>
+          <w:rFonts w:asciiTheme="minorHAnsi" w:hAnsiTheme="minorHAnsi" w:cstheme="minorHAnsi"/>
+          <w:b/>
+          <w:bCs/>
+          <w:szCs w:val="24"/>
+        </w:rPr>
+        <w:t>3</w:t>
+      </w:r>
+      <w:r>
+        <w:rPr>
+          <w:rFonts w:asciiTheme="minorHAnsi" w:hAnsiTheme="minorHAnsi" w:cstheme="minorHAnsi"/>
+          <w:b/>
+          <w:bCs/>
+          <w:szCs w:val="24"/>
+        </w:rPr>
+        <w:t xml:space="preserve"> Out of Scope</w:t>
+      </w:r>
+      <w:bookmarkStart w:id="21" w:name="_Toc163464108"/>
+      <w:bookmarkStart w:id="22" w:name="_Toc163464285"/>
+      <w:bookmarkStart w:id="23" w:name="_Toc51418517"/>
+      <w:bookmarkStart w:id="24" w:name="HLP_Business_Requirements_section"/>
+      <w:bookmarkEnd w:id="14"/>
+      <w:bookmarkEnd w:id="18"/>
+      <w:bookmarkEnd w:id="19"/>
+      <w:bookmarkEnd w:id="20"/>
+    </w:p>
+    <w:p>
+      <w:pPr>
+        <w:pStyle w:val="SectionHeader"/>
+        <w:rPr>
+          <w:rFonts w:asciiTheme="minorHAnsi" w:hAnsiTheme="minorHAnsi" w:cstheme="minorHAnsi"/>
+          <w:szCs w:val="24"/>
+        </w:rPr>
+      </w:pPr>
+      <w:r>
+        <w:rPr>
+          <w:rFonts w:asciiTheme="minorHAnsi" w:hAnsiTheme="minorHAnsi" w:cstheme="minorHAnsi"/>
+          <w:szCs w:val="24"/>
+        </w:rPr>
+        <w:t xml:space="preserve">Scope of filtering the hotels along with checkboxes to help the users filter hotels of their desired star-ratings. </w:t>
+      </w:r>
+    </w:p>
+    <w:p>
+      <w:pPr>
+        <w:pStyle w:val="SectionHeader"/>
+        <w:rPr>
+          <w:rFonts w:asciiTheme="minorHAnsi" w:hAnsiTheme="minorHAnsi" w:cstheme="minorHAnsi"/>
+          <w:szCs w:val="24"/>
+        </w:rPr>
+      </w:pPr>
+    </w:p>
+    <w:p>
+      <w:pPr>
+        <w:pStyle w:val="SectionHeader"/>
+        <w:rPr>
+          <w:rFonts w:asciiTheme="minorHAnsi" w:hAnsiTheme="minorHAnsi" w:cstheme="minorHAnsi"/>
+          <w:szCs w:val="24"/>
+        </w:rPr>
+      </w:pPr>
+    </w:p>
+    <w:p>
+      <w:pPr>
+        <w:pStyle w:val="SectionHeader"/>
+        <w:rPr>
+          <w:rFonts w:asciiTheme="minorHAnsi" w:hAnsiTheme="minorHAnsi" w:cstheme="minorHAnsi"/>
+          <w:szCs w:val="24"/>
+        </w:rPr>
+      </w:pPr>
+    </w:p>
+    <w:bookmarkEnd w:id="21"/>
+    <w:bookmarkEnd w:id="22"/>
+    <w:bookmarkEnd w:id="23"/>
+    <w:bookmarkEnd w:id="24"/>
+    <w:p>
+      <w:pPr>
+        <w:pStyle w:val="SectionHeader"/>
+        <w:rPr>
+          <w:rFonts w:asciiTheme="minorHAnsi" w:hAnsiTheme="minorHAnsi" w:cstheme="minorHAnsi"/>
+          <w:b/>
+          <w:bCs/>
+          <w:szCs w:val="24"/>
+        </w:rPr>
+      </w:pPr>
+      <w:r>
+        <w:rPr>
+          <w:rFonts w:asciiTheme="minorHAnsi" w:hAnsiTheme="minorHAnsi" w:cstheme="minorHAnsi"/>
+          <w:b/>
+          <w:bCs/>
+          <w:szCs w:val="24"/>
+        </w:rPr>
+        <w:lastRenderedPageBreak/>
+        <w:t>2. Technical Specifications</w:t>
+      </w:r>
+    </w:p>
+    <w:p>
+      <w:pPr>
+        <w:shd w:val="clear" w:color="auto" w:fill="FFFFFF"/>
+        <w:spacing w:before="100" w:beforeAutospacing="1" w:after="100" w:afterAutospacing="1" w:line="240" w:lineRule="auto"/>
+        <w:rPr>
+          <w:rFonts w:eastAsia="Times New Roman" w:cstheme="minorHAnsi"/>
+          <w:color w:val="333333"/>
+          <w:sz w:val="24"/>
+          <w:szCs w:val="24"/>
+        </w:rPr>
+      </w:pPr>
+      <w:bookmarkStart w:id="25" w:name="_Toc51418518"/>
+      <w:bookmarkStart w:id="26" w:name="_Toc163464109"/>
+      <w:bookmarkStart w:id="27" w:name="_Toc163464286"/>
+      <w:r>
+        <w:rPr>
+          <w:rFonts w:eastAsia="Times New Roman" w:cstheme="minorHAnsi"/>
+          <w:color w:val="333333"/>
+          <w:sz w:val="24"/>
+          <w:szCs w:val="24"/>
+        </w:rPr>
+        <w:t>If you plan to publish your package, the </w:t>
+      </w:r>
+      <w:r>
+        <w:rPr>
+          <w:rFonts w:eastAsia="Times New Roman" w:cstheme="minorHAnsi"/>
+          <w:i/>
+          <w:iCs/>
+          <w:color w:val="333333"/>
+          <w:sz w:val="24"/>
+          <w:szCs w:val="24"/>
+        </w:rPr>
+        <w:t>most</w:t>
+      </w:r>
+      <w:r>
+        <w:rPr>
+          <w:rFonts w:eastAsia="Times New Roman" w:cstheme="minorHAnsi"/>
+          <w:color w:val="333333"/>
+          <w:sz w:val="24"/>
+          <w:szCs w:val="24"/>
+        </w:rPr>
+        <w:t xml:space="preserve"> important things in your </w:t>
+      </w:r>
+      <w:proofErr w:type="spellStart"/>
+      <w:proofErr w:type="gramStart"/>
+      <w:r>
+        <w:rPr>
+          <w:rFonts w:eastAsia="Times New Roman" w:cstheme="minorHAnsi"/>
+          <w:color w:val="333333"/>
+          <w:sz w:val="24"/>
+          <w:szCs w:val="24"/>
+        </w:rPr>
+        <w:t>package.json</w:t>
+      </w:r>
+      <w:proofErr w:type="spellEnd"/>
+      <w:proofErr w:type="gramEnd"/>
+      <w:r>
+        <w:rPr>
+          <w:rFonts w:eastAsia="Times New Roman" w:cstheme="minorHAnsi"/>
+          <w:color w:val="333333"/>
+          <w:sz w:val="24"/>
+          <w:szCs w:val="24"/>
+        </w:rPr>
+        <w:t xml:space="preserve"> are the name and version fields as they will be required. The name and version together form an identifier that is assumed to be completely unique. Changes to the package should come along with changes to the version. If you don’t plan to publish your package, the name and version fields are optional.</w:t>
+      </w:r>
+      <w:r>
+        <w:rPr>
+          <w:rFonts w:eastAsia="Times New Roman" w:cstheme="minorHAnsi"/>
+          <w:color w:val="333333"/>
+          <w:sz w:val="24"/>
+          <w:szCs w:val="24"/>
+        </w:rPr>
+        <w:t xml:space="preserve"> </w:t>
+      </w:r>
+      <w:r>
+        <w:rPr>
+          <w:rFonts w:eastAsia="Times New Roman" w:cstheme="minorHAnsi"/>
+          <w:color w:val="333333"/>
+          <w:sz w:val="24"/>
+          <w:szCs w:val="24"/>
+        </w:rPr>
+        <w:t>The name is what your thing is called.</w:t>
+      </w:r>
+    </w:p>
+    <w:p>
+      <w:pPr>
+        <w:shd w:val="clear" w:color="auto" w:fill="FFFFFF"/>
+        <w:spacing w:before="100" w:beforeAutospacing="1" w:after="100" w:afterAutospacing="1" w:line="240" w:lineRule="auto"/>
+        <w:rPr>
+          <w:rFonts w:eastAsia="Times New Roman" w:cstheme="minorHAnsi"/>
+          <w:color w:val="333333"/>
+          <w:sz w:val="24"/>
+          <w:szCs w:val="24"/>
+        </w:rPr>
+      </w:pPr>
+      <w:r>
+        <w:rPr>
+          <w:rFonts w:eastAsia="Times New Roman" w:cstheme="minorHAnsi"/>
+          <w:color w:val="333333"/>
+          <w:sz w:val="24"/>
+          <w:szCs w:val="24"/>
+        </w:rPr>
+        <w:t>Some rules</w:t>
+      </w:r>
+      <w:r>
+        <w:rPr>
+          <w:rFonts w:eastAsia="Times New Roman" w:cstheme="minorHAnsi"/>
+          <w:color w:val="333333"/>
+          <w:sz w:val="24"/>
+          <w:szCs w:val="24"/>
+        </w:rPr>
+        <w:t xml:space="preserve"> for package name</w:t>
+      </w:r>
+      <w:r>
+        <w:rPr>
+          <w:rFonts w:eastAsia="Times New Roman" w:cstheme="minorHAnsi"/>
+          <w:color w:val="333333"/>
+          <w:sz w:val="24"/>
+          <w:szCs w:val="24"/>
+        </w:rPr>
+        <w:t>:</w:t>
+      </w:r>
+    </w:p>
+    <w:p>
+      <w:pPr>
+        <w:numPr>
+          <w:ilvl w:val="0"/>
+          <w:numId w:val="33"/>
+        </w:numPr>
+        <w:shd w:val="clear" w:color="auto" w:fill="FFFFFF"/>
+        <w:spacing w:before="100" w:beforeAutospacing="1" w:after="100" w:afterAutospacing="1" w:line="240" w:lineRule="auto"/>
+        <w:rPr>
+          <w:rFonts w:eastAsia="Times New Roman" w:cstheme="minorHAnsi"/>
+          <w:color w:val="333333"/>
+          <w:sz w:val="24"/>
+          <w:szCs w:val="24"/>
+        </w:rPr>
+      </w:pPr>
+      <w:r>
+        <w:rPr>
+          <w:rFonts w:eastAsia="Times New Roman" w:cstheme="minorHAnsi"/>
+          <w:color w:val="333333"/>
+          <w:sz w:val="24"/>
+          <w:szCs w:val="24"/>
+        </w:rPr>
+        <w:t>The name must be less than or equal to 214 characters. This includes the scope for scoped packages.</w:t>
+      </w:r>
+    </w:p>
+    <w:p>
+      <w:pPr>
+        <w:numPr>
+          <w:ilvl w:val="0"/>
+          <w:numId w:val="33"/>
+        </w:numPr>
+        <w:shd w:val="clear" w:color="auto" w:fill="FFFFFF"/>
+        <w:spacing w:before="100" w:beforeAutospacing="1" w:after="100" w:afterAutospacing="1" w:line="240" w:lineRule="auto"/>
+        <w:rPr>
+          <w:rFonts w:eastAsia="Times New Roman" w:cstheme="minorHAnsi"/>
+          <w:color w:val="333333"/>
+          <w:sz w:val="24"/>
+          <w:szCs w:val="24"/>
+        </w:rPr>
+      </w:pPr>
+      <w:r>
+        <w:rPr>
+          <w:rFonts w:eastAsia="Times New Roman" w:cstheme="minorHAnsi"/>
+          <w:color w:val="333333"/>
+          <w:sz w:val="24"/>
+          <w:szCs w:val="24"/>
+        </w:rPr>
+        <w:t>The name can’t start with a dot or an underscore.</w:t>
+      </w:r>
+    </w:p>
+    <w:p>
+      <w:pPr>
+        <w:numPr>
+          <w:ilvl w:val="0"/>
+          <w:numId w:val="33"/>
+        </w:numPr>
+        <w:shd w:val="clear" w:color="auto" w:fill="FFFFFF"/>
+        <w:spacing w:before="100" w:beforeAutospacing="1" w:after="100" w:afterAutospacing="1" w:line="240" w:lineRule="auto"/>
+        <w:rPr>
+          <w:rFonts w:eastAsia="Times New Roman" w:cstheme="minorHAnsi"/>
+          <w:color w:val="333333"/>
+          <w:sz w:val="24"/>
+          <w:szCs w:val="24"/>
+        </w:rPr>
+      </w:pPr>
+      <w:r>
+        <w:rPr>
+          <w:rFonts w:eastAsia="Times New Roman" w:cstheme="minorHAnsi"/>
+          <w:color w:val="333333"/>
+          <w:sz w:val="24"/>
+          <w:szCs w:val="24"/>
+        </w:rPr>
+        <w:t>New packages must not have uppercase letters in the name.</w:t>
+      </w:r>
+    </w:p>
+    <w:p>
+      <w:pPr>
+        <w:numPr>
+          <w:ilvl w:val="0"/>
+          <w:numId w:val="33"/>
+        </w:numPr>
+        <w:shd w:val="clear" w:color="auto" w:fill="FFFFFF"/>
+        <w:spacing w:before="100" w:beforeAutospacing="1" w:after="100" w:afterAutospacing="1" w:line="240" w:lineRule="auto"/>
+        <w:rPr>
+          <w:rFonts w:eastAsia="Times New Roman" w:cstheme="minorHAnsi"/>
+          <w:color w:val="333333"/>
+          <w:sz w:val="24"/>
+          <w:szCs w:val="24"/>
+        </w:rPr>
+      </w:pPr>
+      <w:r>
+        <w:rPr>
+          <w:rFonts w:eastAsia="Times New Roman" w:cstheme="minorHAnsi"/>
+          <w:color w:val="333333"/>
+          <w:sz w:val="24"/>
+          <w:szCs w:val="24"/>
+        </w:rPr>
+        <w:t>The name ends up being part of a URL, an argument on the command line, and a folder name. Therefore, the name can’t contain any non-URL-safe characters.</w:t>
+      </w:r>
+    </w:p>
+    <w:p>
+      <w:pPr>
+        <w:shd w:val="clear" w:color="auto" w:fill="FFFFFF"/>
+        <w:spacing w:before="100" w:beforeAutospacing="1" w:after="100" w:afterAutospacing="1" w:line="240" w:lineRule="auto"/>
+        <w:ind w:left="720"/>
+        <w:rPr>
+          <w:rFonts w:eastAsia="Times New Roman" w:cstheme="minorHAnsi"/>
+          <w:color w:val="333333"/>
+          <w:sz w:val="24"/>
+          <w:szCs w:val="24"/>
+        </w:rPr>
+      </w:pPr>
+      <w:r>
+        <w:rPr>
+          <w:rFonts w:eastAsia="Times New Roman" w:cstheme="minorHAnsi"/>
+          <w:color w:val="333333"/>
+          <w:sz w:val="24"/>
+          <w:szCs w:val="24"/>
+        </w:rPr>
+        <w:t xml:space="preserve">About ratings component, we have created a component using attribute named as “rating-value”. User can use this component inside another component by installing its package using </w:t>
+      </w:r>
+      <w:r>
+        <w:rPr>
+          <w:rFonts w:eastAsia="Times New Roman" w:cstheme="minorHAnsi"/>
+          <w:b/>
+          <w:bCs/>
+          <w:color w:val="333333"/>
+          <w:sz w:val="24"/>
+          <w:szCs w:val="24"/>
+        </w:rPr>
+        <w:t>“</w:t>
+      </w:r>
+      <w:proofErr w:type="spellStart"/>
+      <w:r>
+        <w:rPr>
+          <w:rFonts w:eastAsia="Times New Roman" w:cstheme="minorHAnsi"/>
+          <w:b/>
+          <w:bCs/>
+          <w:color w:val="333333"/>
+          <w:sz w:val="24"/>
+          <w:szCs w:val="24"/>
+        </w:rPr>
+        <w:t>npm</w:t>
+      </w:r>
+      <w:proofErr w:type="spellEnd"/>
+      <w:r>
+        <w:rPr>
+          <w:rFonts w:eastAsia="Times New Roman" w:cstheme="minorHAnsi"/>
+          <w:b/>
+          <w:bCs/>
+          <w:color w:val="333333"/>
+          <w:sz w:val="24"/>
+          <w:szCs w:val="24"/>
+        </w:rPr>
+        <w:t xml:space="preserve"> install @my-first-project/ratings”</w:t>
+      </w:r>
+      <w:r>
+        <w:rPr>
+          <w:rFonts w:eastAsia="Times New Roman" w:cstheme="minorHAnsi"/>
+          <w:color w:val="333333"/>
+          <w:sz w:val="24"/>
+          <w:szCs w:val="24"/>
+        </w:rPr>
+        <w:t xml:space="preserve"> and then importing its package inside the component using </w:t>
+      </w:r>
+      <w:r>
+        <w:rPr>
+          <w:rFonts w:eastAsia="Times New Roman" w:cstheme="minorHAnsi"/>
+          <w:b/>
+          <w:bCs/>
+          <w:color w:val="333333"/>
+          <w:sz w:val="24"/>
+          <w:szCs w:val="24"/>
+        </w:rPr>
+        <w:t>“import ‘@my-first-project/ratings</w:t>
+      </w:r>
+      <w:proofErr w:type="gramStart"/>
+      <w:r>
+        <w:rPr>
+          <w:rFonts w:eastAsia="Times New Roman" w:cstheme="minorHAnsi"/>
+          <w:b/>
+          <w:bCs/>
+          <w:color w:val="333333"/>
+          <w:sz w:val="24"/>
+          <w:szCs w:val="24"/>
+        </w:rPr>
+        <w:t>’</w:t>
+      </w:r>
+      <w:r>
+        <w:rPr>
+          <w:rFonts w:eastAsia="Times New Roman" w:cstheme="minorHAnsi"/>
+          <w:color w:val="333333"/>
+          <w:sz w:val="24"/>
+          <w:szCs w:val="24"/>
+        </w:rPr>
+        <w:t xml:space="preserve"> </w:t>
+      </w:r>
+      <w:r>
+        <w:rPr>
+          <w:rFonts w:eastAsia="Times New Roman" w:cstheme="minorHAnsi"/>
+          <w:b/>
+          <w:bCs/>
+          <w:color w:val="333333"/>
+          <w:sz w:val="24"/>
+          <w:szCs w:val="24"/>
+        </w:rPr>
+        <w:t>”</w:t>
+      </w:r>
+      <w:proofErr w:type="gramEnd"/>
+    </w:p>
+    <w:p>
+      <w:pPr>
+        <w:shd w:val="clear" w:color="auto" w:fill="FFFFFF"/>
+        <w:spacing w:before="100" w:beforeAutospacing="1" w:after="100" w:afterAutospacing="1" w:line="240" w:lineRule="auto"/>
+        <w:ind w:left="720"/>
+        <w:rPr>
+          <w:rFonts w:eastAsia="Times New Roman" w:cstheme="minorHAnsi"/>
+          <w:color w:val="333333"/>
+          <w:sz w:val="24"/>
+          <w:szCs w:val="24"/>
+        </w:rPr>
+      </w:pPr>
+      <w:r>
+        <w:rPr>
+          <w:rFonts w:eastAsia="Times New Roman" w:cstheme="minorHAnsi"/>
+          <w:color w:val="333333"/>
+          <w:sz w:val="24"/>
+          <w:szCs w:val="24"/>
+        </w:rPr>
+        <w:t xml:space="preserve">By default, this component will </w:t>
+      </w:r>
+      <w:r>
+        <w:rPr>
+          <w:rFonts w:eastAsia="Times New Roman" w:cstheme="minorHAnsi"/>
+          <w:color w:val="333333"/>
+          <w:sz w:val="24"/>
+          <w:szCs w:val="24"/>
+        </w:rPr>
+        <w:t>render</w:t>
+      </w:r>
+      <w:r>
+        <w:rPr>
+          <w:rFonts w:eastAsia="Times New Roman" w:cstheme="minorHAnsi"/>
+          <w:color w:val="333333"/>
+          <w:sz w:val="24"/>
+          <w:szCs w:val="24"/>
+        </w:rPr>
+        <w:t xml:space="preserve"> 5 stars with default color </w:t>
+      </w:r>
+      <w:r>
+        <w:rPr>
+          <w:rFonts w:eastAsia="Times New Roman" w:cstheme="minorHAnsi"/>
+          <w:color w:val="333333"/>
+          <w:sz w:val="24"/>
+          <w:szCs w:val="24"/>
+        </w:rPr>
+        <w:t xml:space="preserve">and user </w:t>
+      </w:r>
+      <w:proofErr w:type="gramStart"/>
+      <w:r>
+        <w:rPr>
+          <w:rFonts w:eastAsia="Times New Roman" w:cstheme="minorHAnsi"/>
+          <w:color w:val="333333"/>
+          <w:sz w:val="24"/>
+          <w:szCs w:val="24"/>
+        </w:rPr>
+        <w:t>has to</w:t>
+      </w:r>
+      <w:proofErr w:type="gramEnd"/>
+      <w:r>
+        <w:rPr>
+          <w:rFonts w:eastAsia="Times New Roman" w:cstheme="minorHAnsi"/>
+          <w:color w:val="333333"/>
+          <w:sz w:val="24"/>
+          <w:szCs w:val="24"/>
+        </w:rPr>
+        <w:t xml:space="preserve"> provide the rating-value to</w:t>
+      </w:r>
+      <w:r>
+        <w:rPr>
+          <w:rFonts w:eastAsia="Times New Roman" w:cstheme="minorHAnsi"/>
+          <w:color w:val="333333"/>
+          <w:sz w:val="24"/>
+          <w:szCs w:val="24"/>
+        </w:rPr>
+        <w:t xml:space="preserve"> use this component </w:t>
+      </w:r>
+      <w:r>
+        <w:rPr>
+          <w:rFonts w:eastAsia="Times New Roman" w:cstheme="minorHAnsi"/>
+          <w:color w:val="333333"/>
+          <w:sz w:val="24"/>
+          <w:szCs w:val="24"/>
+        </w:rPr>
+        <w:t>like</w:t>
+      </w:r>
+      <w:r>
+        <w:rPr>
+          <w:rFonts w:eastAsia="Times New Roman" w:cstheme="minorHAnsi"/>
+          <w:color w:val="333333"/>
+          <w:sz w:val="24"/>
+          <w:szCs w:val="24"/>
+        </w:rPr>
+        <w:t xml:space="preserve"> this way:</w:t>
+      </w:r>
+    </w:p>
+    <w:p>
+      <w:pPr>
+        <w:shd w:val="clear" w:color="auto" w:fill="1E1E1E"/>
+        <w:spacing w:after="0" w:line="285" w:lineRule="atLeast"/>
+        <w:rPr>
+          <w:rFonts w:ascii="Consolas" w:eastAsia="Times New Roman" w:hAnsi="Consolas" w:cs="Times New Roman"/>
+          <w:color w:val="D4D4D4"/>
+          <w:sz w:val="21"/>
+          <w:szCs w:val="21"/>
+        </w:rPr>
+      </w:pPr>
+      <w:r>
+        <w:rPr>
+          <w:rFonts w:ascii="Consolas" w:eastAsia="Times New Roman" w:hAnsi="Consolas" w:cs="Times New Roman"/>
+          <w:color w:val="CE9178"/>
+          <w:sz w:val="21"/>
+          <w:szCs w:val="21"/>
+        </w:rPr>
+        <w:t>&lt;</w:t>
+      </w:r>
+      <w:proofErr w:type="spellStart"/>
+      <w:r>
+        <w:rPr>
+          <w:rFonts w:ascii="Consolas" w:eastAsia="Times New Roman" w:hAnsi="Consolas" w:cs="Times New Roman"/>
+          <w:color w:val="CE9178"/>
+          <w:sz w:val="21"/>
+          <w:szCs w:val="21"/>
+        </w:rPr>
+        <w:t>orxe</w:t>
+      </w:r>
+      <w:proofErr w:type="spellEnd"/>
+      <w:r>
+        <w:rPr>
+          <w:rFonts w:ascii="Consolas" w:eastAsia="Times New Roman" w:hAnsi="Consolas" w:cs="Times New Roman"/>
+          <w:color w:val="CE9178"/>
+          <w:sz w:val="21"/>
+          <w:szCs w:val="21"/>
+        </w:rPr>
+        <w:t>-ratings rating-value="4"&gt;&lt;/</w:t>
+      </w:r>
+      <w:proofErr w:type="spellStart"/>
+      <w:r>
+        <w:rPr>
+          <w:rFonts w:ascii="Consolas" w:eastAsia="Times New Roman" w:hAnsi="Consolas" w:cs="Times New Roman"/>
+          <w:color w:val="CE9178"/>
+          <w:sz w:val="21"/>
+          <w:szCs w:val="21"/>
+        </w:rPr>
+        <w:t>orxe</w:t>
+      </w:r>
+      <w:proofErr w:type="spellEnd"/>
+      <w:r>
+        <w:rPr>
+          <w:rFonts w:ascii="Consolas" w:eastAsia="Times New Roman" w:hAnsi="Consolas" w:cs="Times New Roman"/>
+          <w:color w:val="CE9178"/>
+          <w:sz w:val="21"/>
+          <w:szCs w:val="21"/>
+        </w:rPr>
+        <w:t>-ratings&gt;</w:t>
+      </w:r>
+    </w:p>
+    <w:p>
+      <w:pPr>
+        <w:shd w:val="clear" w:color="auto" w:fill="FFFFFF"/>
+        <w:spacing w:before="100" w:beforeAutospacing="1" w:after="100" w:afterAutospacing="1" w:line="240" w:lineRule="auto"/>
+        <w:ind w:left="720"/>
+        <w:rPr>
+          <w:rFonts w:eastAsia="Times New Roman" w:cstheme="minorHAnsi"/>
+          <w:color w:val="333333"/>
+          <w:sz w:val="24"/>
+          <w:szCs w:val="24"/>
+        </w:rPr>
+      </w:pPr>
+      <w:r>
+        <w:rPr>
+          <w:rFonts w:eastAsia="Times New Roman" w:cstheme="minorHAnsi"/>
+          <w:color w:val="333333"/>
+          <w:sz w:val="24"/>
+          <w:szCs w:val="24"/>
+        </w:rPr>
+        <w:t xml:space="preserve">Based on the rating-value it will </w:t>
+      </w:r>
+      <w:r>
+        <w:rPr>
+          <w:rFonts w:eastAsia="Times New Roman" w:cstheme="minorHAnsi"/>
+          <w:color w:val="333333"/>
+          <w:sz w:val="24"/>
+          <w:szCs w:val="24"/>
+        </w:rPr>
+        <w:t xml:space="preserve">render </w:t>
+      </w:r>
+      <w:r>
+        <w:rPr>
+          <w:rFonts w:eastAsia="Times New Roman" w:cstheme="minorHAnsi"/>
+          <w:color w:val="333333"/>
+          <w:sz w:val="24"/>
+          <w:szCs w:val="24"/>
+        </w:rPr>
+        <w:t xml:space="preserve">the 4 stars with color filled and </w:t>
+      </w:r>
+      <w:r>
+        <w:rPr>
+          <w:rFonts w:eastAsia="Times New Roman" w:cstheme="minorHAnsi"/>
+          <w:color w:val="333333"/>
+          <w:sz w:val="24"/>
+          <w:szCs w:val="24"/>
+        </w:rPr>
+        <w:t xml:space="preserve">1 </w:t>
+      </w:r>
+      <w:r>
+        <w:rPr>
+          <w:rFonts w:eastAsia="Times New Roman" w:cstheme="minorHAnsi"/>
+          <w:color w:val="333333"/>
+          <w:sz w:val="24"/>
+          <w:szCs w:val="24"/>
+        </w:rPr>
+        <w:t>star with default color.</w:t>
+      </w:r>
+    </w:p>
+    <w:p>
+      <w:pPr>
+        <w:shd w:val="clear" w:color="auto" w:fill="FFFFFF"/>
+        <w:spacing w:before="100" w:beforeAutospacing="1" w:after="100" w:afterAutospacing="1" w:line="240" w:lineRule="auto"/>
+        <w:ind w:left="720"/>
+        <w:rPr>
+          <w:rFonts w:eastAsia="Times New Roman" w:cstheme="minorHAnsi"/>
+          <w:color w:val="333333"/>
+          <w:sz w:val="24"/>
+          <w:szCs w:val="24"/>
+        </w:rPr>
+      </w:pPr>
+      <w:r>
+        <w:rPr>
+          <w:rFonts w:eastAsia="Times New Roman" w:cstheme="minorHAnsi"/>
+          <w:color w:val="333333"/>
+          <w:sz w:val="24"/>
+          <w:szCs w:val="24"/>
+        </w:rPr>
+        <w:t>Ratings component CSS variables are created in ratings-</w:t>
+      </w:r>
+      <w:proofErr w:type="spellStart"/>
+      <w:r>
+        <w:rPr>
+          <w:rFonts w:eastAsia="Times New Roman" w:cstheme="minorHAnsi"/>
+          <w:color w:val="333333"/>
+          <w:sz w:val="24"/>
+          <w:szCs w:val="24"/>
+        </w:rPr>
+        <w:t>map.scss</w:t>
+      </w:r>
+      <w:proofErr w:type="spellEnd"/>
+      <w:r>
+        <w:rPr>
+          <w:rFonts w:eastAsia="Times New Roman" w:cstheme="minorHAnsi"/>
+          <w:color w:val="333333"/>
+          <w:sz w:val="24"/>
+          <w:szCs w:val="24"/>
+        </w:rPr>
+        <w:t xml:space="preserve"> file and in that we have used the CSS variables names are used from the global </w:t>
+      </w:r>
+      <w:proofErr w:type="spellStart"/>
+      <w:r>
+        <w:rPr>
+          <w:rFonts w:eastAsia="Times New Roman" w:cstheme="minorHAnsi"/>
+          <w:color w:val="333333"/>
+          <w:sz w:val="24"/>
+          <w:szCs w:val="24"/>
+        </w:rPr>
+        <w:t>css</w:t>
+      </w:r>
+      <w:proofErr w:type="spellEnd"/>
+      <w:r>
+        <w:rPr>
+          <w:rFonts w:eastAsia="Times New Roman" w:cstheme="minorHAnsi"/>
+          <w:color w:val="333333"/>
+          <w:sz w:val="24"/>
+          <w:szCs w:val="24"/>
+        </w:rPr>
+        <w:t xml:space="preserve"> file from below path:</w:t>
+      </w:r>
+    </w:p>
+    <w:p>
+      <w:pPr>
+        <w:shd w:val="clear" w:color="auto" w:fill="FFFFFF"/>
+        <w:spacing w:before="100" w:beforeAutospacing="1" w:after="100" w:afterAutospacing="1" w:line="240" w:lineRule="auto"/>
+        <w:ind w:left="720"/>
+        <w:rPr>
+          <w:rFonts w:eastAsia="Times New Roman" w:cstheme="minorHAnsi"/>
+          <w:b/>
+          <w:bCs/>
+          <w:color w:val="333333"/>
+          <w:sz w:val="24"/>
+          <w:szCs w:val="24"/>
+        </w:rPr>
+      </w:pPr>
+      <w:hyperlink r:id="rId9" w:history="1">
+        <w:r>
+          <w:rPr>
+            <w:rStyle w:val="Hyperlink"/>
+            <w:rFonts w:eastAsia="Times New Roman" w:cstheme="minorHAnsi"/>
+            <w:b/>
+            <w:bCs/>
+            <w:sz w:val="24"/>
+            <w:szCs w:val="24"/>
+          </w:rPr>
+          <w:t>https://components.qa.cnxloyalty.com/theme/css/imports.css</w:t>
+        </w:r>
+      </w:hyperlink>
+    </w:p>
+    <w:p>
+      <w:pPr>
+        <w:pStyle w:val="SectionHeader"/>
+        <w:rPr>
+          <w:rFonts w:asciiTheme="minorHAnsi" w:hAnsiTheme="minorHAnsi" w:cstheme="minorHAnsi"/>
+          <w:b/>
+          <w:bCs/>
+          <w:szCs w:val="24"/>
+        </w:rPr>
+      </w:pPr>
+      <w:r>
+        <w:rPr>
+          <w:rFonts w:asciiTheme="minorHAnsi" w:hAnsiTheme="minorHAnsi" w:cstheme="minorHAnsi"/>
+          <w:b/>
+          <w:bCs/>
+          <w:szCs w:val="24"/>
+        </w:rPr>
+        <w:t>2.1 NPM details</w:t>
+      </w:r>
+      <w:bookmarkEnd w:id="25"/>
+      <w:r>
+        <w:rPr>
+          <w:rFonts w:asciiTheme="minorHAnsi" w:hAnsiTheme="minorHAnsi" w:cstheme="minorHAnsi"/>
+          <w:b/>
+          <w:bCs/>
+          <w:szCs w:val="24"/>
+        </w:rPr>
+        <w:t xml:space="preserve"> </w:t>
+      </w:r>
+    </w:p>
+    <w:p>
+      <w:pPr>
+        <w:ind w:left="360"/>
+        <w:rPr>
+          <w:rFonts w:cstheme="minorHAnsi"/>
+          <w:sz w:val="24"/>
+          <w:szCs w:val="24"/>
+        </w:rPr>
+      </w:pPr>
+      <w:bookmarkStart w:id="28" w:name="_Toc51418519"/>
+      <w:r>
+        <w:rPr>
+          <w:rFonts w:cstheme="minorHAnsi"/>
+          <w:sz w:val="24"/>
+          <w:szCs w:val="24"/>
+        </w:rPr>
+        <w:t>Following packages are installed for project:</w:t>
+      </w:r>
+    </w:p>
+    <w:p>
+      <w:pPr>
+        <w:ind w:left="360"/>
+        <w:rPr>
+          <w:rFonts w:cstheme="minorHAnsi"/>
+          <w:sz w:val="24"/>
+          <w:szCs w:val="24"/>
+        </w:rPr>
+      </w:pPr>
+      <w:r>
+        <w:rPr>
+          <w:rFonts w:cstheme="minorHAnsi"/>
+          <w:sz w:val="24"/>
+          <w:szCs w:val="24"/>
+        </w:rPr>
+        <w:t>“lit-element” – “^2.2.1”</w:t>
+      </w:r>
+    </w:p>
+    <w:p>
+      <w:pPr>
+        <w:ind w:left="360"/>
+        <w:rPr>
+          <w:rFonts w:cstheme="minorHAnsi"/>
+          <w:sz w:val="24"/>
+          <w:szCs w:val="24"/>
+        </w:rPr>
+      </w:pPr>
+      <w:r>
+        <w:rPr>
+          <w:rFonts w:cstheme="minorHAnsi"/>
+          <w:sz w:val="24"/>
+          <w:szCs w:val="24"/>
+        </w:rPr>
+        <w:t>“lit-html” – “^1.1.2”</w:t>
+      </w:r>
+    </w:p>
+    <w:p>
+      <w:pPr>
+        <w:ind w:left="360"/>
+        <w:rPr>
+          <w:rFonts w:cstheme="minorHAnsi"/>
+          <w:sz w:val="24"/>
+          <w:szCs w:val="24"/>
+        </w:rPr>
+      </w:pPr>
+    </w:p>
+    <w:p>
+      <w:pPr>
+        <w:ind w:left="360"/>
+        <w:rPr>
+          <w:rFonts w:cstheme="minorHAnsi"/>
+          <w:sz w:val="24"/>
+          <w:szCs w:val="24"/>
+        </w:rPr>
+      </w:pPr>
+      <w:r>
+        <w:rPr>
+          <w:rFonts w:cstheme="minorHAnsi"/>
+          <w:sz w:val="24"/>
+          <w:szCs w:val="24"/>
+        </w:rPr>
+        <w:tab/>
+        <w:t>Following are the command for creating and running the component:</w:t>
+      </w:r>
+    </w:p>
+    <w:p>
+      <w:pPr>
+        <w:pStyle w:val="ListParagraph"/>
+        <w:numPr>
+          <w:ilvl w:val="0"/>
+          <w:numId w:val="30"/>
+        </w:numPr>
+        <w:rPr>
+          <w:rFonts w:cstheme="minorHAnsi"/>
+          <w:sz w:val="24"/>
+          <w:szCs w:val="24"/>
+        </w:rPr>
+      </w:pPr>
+      <w:r>
+        <w:rPr>
+          <w:rFonts w:cstheme="minorHAnsi"/>
+          <w:sz w:val="24"/>
+          <w:szCs w:val="24"/>
+        </w:rPr>
+        <w:lastRenderedPageBreak/>
+        <w:t xml:space="preserve">Installing </w:t>
+      </w:r>
+      <w:proofErr w:type="spellStart"/>
+      <w:r>
+        <w:rPr>
+          <w:rFonts w:cstheme="minorHAnsi"/>
+          <w:sz w:val="24"/>
+          <w:szCs w:val="24"/>
+        </w:rPr>
+        <w:t>orxe</w:t>
+      </w:r>
+      <w:proofErr w:type="spellEnd"/>
+      <w:r>
+        <w:rPr>
+          <w:rFonts w:cstheme="minorHAnsi"/>
+          <w:sz w:val="24"/>
+          <w:szCs w:val="24"/>
+        </w:rPr>
+        <w:t xml:space="preserve">/cli - </w:t>
+      </w:r>
+      <w:proofErr w:type="spellStart"/>
+      <w:r>
+        <w:rPr>
+          <w:rFonts w:cstheme="minorHAnsi"/>
+          <w:sz w:val="24"/>
+          <w:szCs w:val="24"/>
+        </w:rPr>
+        <w:t>npm</w:t>
+      </w:r>
+      <w:proofErr w:type="spellEnd"/>
+      <w:r>
+        <w:rPr>
+          <w:rFonts w:cstheme="minorHAnsi"/>
+          <w:sz w:val="24"/>
+          <w:szCs w:val="24"/>
+        </w:rPr>
+        <w:t xml:space="preserve"> install -g @orxe3/cli</w:t>
+      </w:r>
+    </w:p>
+    <w:p>
+      <w:pPr>
+        <w:pStyle w:val="ListParagraph"/>
+        <w:numPr>
+          <w:ilvl w:val="0"/>
+          <w:numId w:val="30"/>
+        </w:numPr>
+        <w:rPr>
+          <w:rFonts w:cstheme="minorHAnsi"/>
+          <w:sz w:val="24"/>
+          <w:szCs w:val="24"/>
+        </w:rPr>
+      </w:pPr>
+      <w:r>
+        <w:rPr>
+          <w:rFonts w:cstheme="minorHAnsi"/>
+          <w:sz w:val="24"/>
+          <w:szCs w:val="24"/>
+        </w:rPr>
+        <w:t xml:space="preserve">Create a new component workspace - </w:t>
+      </w:r>
+      <w:proofErr w:type="spellStart"/>
+      <w:r>
+        <w:rPr>
+          <w:rFonts w:cstheme="minorHAnsi"/>
+          <w:sz w:val="24"/>
+          <w:szCs w:val="24"/>
+        </w:rPr>
+        <w:t>orxe</w:t>
+      </w:r>
+      <w:proofErr w:type="spellEnd"/>
+      <w:r>
+        <w:rPr>
+          <w:rFonts w:cstheme="minorHAnsi"/>
+          <w:sz w:val="24"/>
+          <w:szCs w:val="24"/>
+        </w:rPr>
+        <w:t xml:space="preserve"> new component-workspace </w:t>
+      </w:r>
+      <w:r>
+        <w:rPr>
+          <w:rFonts w:cstheme="minorHAnsi"/>
+          <w:sz w:val="24"/>
+          <w:szCs w:val="24"/>
+        </w:rPr>
+        <w:t>my-</w:t>
+      </w:r>
+      <w:proofErr w:type="gramStart"/>
+      <w:r>
+        <w:rPr>
+          <w:rFonts w:cstheme="minorHAnsi"/>
+          <w:sz w:val="24"/>
+          <w:szCs w:val="24"/>
+        </w:rPr>
+        <w:t>first-project</w:t>
+      </w:r>
+      <w:proofErr w:type="gramEnd"/>
+    </w:p>
+    <w:p>
+      <w:pPr>
+        <w:pStyle w:val="ListParagraph"/>
+        <w:numPr>
+          <w:ilvl w:val="0"/>
+          <w:numId w:val="30"/>
+        </w:numPr>
+        <w:rPr>
+          <w:rFonts w:cstheme="minorHAnsi"/>
+          <w:sz w:val="24"/>
+          <w:szCs w:val="24"/>
+        </w:rPr>
+      </w:pPr>
+      <w:r>
+        <w:rPr>
+          <w:rFonts w:cstheme="minorHAnsi"/>
+          <w:sz w:val="24"/>
+          <w:szCs w:val="24"/>
+        </w:rPr>
+        <w:t xml:space="preserve">Create a component – </w:t>
+      </w:r>
+      <w:proofErr w:type="spellStart"/>
+      <w:r>
+        <w:rPr>
+          <w:rFonts w:cstheme="minorHAnsi"/>
+          <w:sz w:val="24"/>
+          <w:szCs w:val="24"/>
+        </w:rPr>
+        <w:t>orxe</w:t>
+      </w:r>
+      <w:proofErr w:type="spellEnd"/>
+      <w:r>
+        <w:rPr>
+          <w:rFonts w:cstheme="minorHAnsi"/>
+          <w:sz w:val="24"/>
+          <w:szCs w:val="24"/>
+        </w:rPr>
+        <w:t xml:space="preserve"> g c star-ratings</w:t>
+      </w:r>
+    </w:p>
+    <w:p>
+      <w:pPr>
+        <w:pStyle w:val="ListParagraph"/>
+        <w:numPr>
+          <w:ilvl w:val="0"/>
+          <w:numId w:val="30"/>
+        </w:numPr>
+        <w:rPr>
+          <w:rFonts w:cstheme="minorHAnsi"/>
+          <w:sz w:val="24"/>
+          <w:szCs w:val="24"/>
+        </w:rPr>
+      </w:pPr>
+      <w:r>
+        <w:rPr>
+          <w:rFonts w:cstheme="minorHAnsi"/>
+          <w:sz w:val="24"/>
+          <w:szCs w:val="24"/>
+        </w:rPr>
+        <w:t xml:space="preserve">Serving the component – </w:t>
+      </w:r>
+      <w:proofErr w:type="spellStart"/>
+      <w:r>
+        <w:rPr>
+          <w:rFonts w:cstheme="minorHAnsi"/>
+          <w:sz w:val="24"/>
+          <w:szCs w:val="24"/>
+        </w:rPr>
+        <w:t>orxe</w:t>
+      </w:r>
+      <w:proofErr w:type="spellEnd"/>
+      <w:r>
+        <w:rPr>
+          <w:rFonts w:cstheme="minorHAnsi"/>
+          <w:sz w:val="24"/>
+          <w:szCs w:val="24"/>
+        </w:rPr>
+        <w:t xml:space="preserve"> serve</w:t>
+      </w:r>
+    </w:p>
+    <w:p>
+      <w:pPr>
+        <w:pStyle w:val="SectionHeader"/>
+        <w:numPr>
+          <w:ilvl w:val="1"/>
+          <w:numId w:val="31"/>
+        </w:numPr>
+        <w:rPr>
+          <w:rFonts w:asciiTheme="minorHAnsi" w:hAnsiTheme="minorHAnsi" w:cstheme="minorHAnsi"/>
+          <w:b/>
+          <w:bCs/>
+          <w:szCs w:val="24"/>
+        </w:rPr>
+      </w:pPr>
+      <w:r>
+        <w:rPr>
+          <w:rFonts w:asciiTheme="minorHAnsi" w:hAnsiTheme="minorHAnsi" w:cstheme="minorHAnsi"/>
+          <w:b/>
+          <w:bCs/>
+          <w:szCs w:val="24"/>
+        </w:rPr>
+        <w:t>NPM repo</w:t>
+      </w:r>
+      <w:bookmarkEnd w:id="28"/>
+    </w:p>
+    <w:p>
+      <w:pPr>
+        <w:pStyle w:val="SectionHeader"/>
+        <w:ind w:left="720" w:firstLine="0"/>
+        <w:rPr>
+          <w:rFonts w:asciiTheme="minorHAnsi" w:hAnsiTheme="minorHAnsi" w:cstheme="minorHAnsi"/>
+          <w:b/>
+          <w:bCs/>
+          <w:szCs w:val="24"/>
+        </w:rPr>
+      </w:pPr>
+      <w:r>
+        <w:rPr>
+          <w:rFonts w:asciiTheme="minorHAnsi" w:hAnsiTheme="minorHAnsi" w:cstheme="minorHAnsi"/>
+          <w:b/>
+          <w:bCs/>
+          <w:szCs w:val="24"/>
+        </w:rPr>
+        <w:t>https://github.com/anantnerkar/star-ratings-component</w:t>
+      </w:r>
+    </w:p>
+    <w:p>
+      <w:pPr>
+        <w:pStyle w:val="SectionHeader"/>
+        <w:rPr>
+          <w:rFonts w:asciiTheme="minorHAnsi" w:hAnsiTheme="minorHAnsi" w:cstheme="minorHAnsi"/>
+          <w:b/>
+          <w:bCs/>
+          <w:szCs w:val="24"/>
+        </w:rPr>
+      </w:pPr>
+      <w:bookmarkStart w:id="29" w:name="_Toc51418520"/>
+      <w:bookmarkEnd w:id="26"/>
+      <w:bookmarkEnd w:id="27"/>
+      <w:r>
+        <w:rPr>
+          <w:rFonts w:asciiTheme="minorHAnsi" w:hAnsiTheme="minorHAnsi" w:cstheme="minorHAnsi"/>
+          <w:b/>
+          <w:bCs/>
+          <w:szCs w:val="24"/>
+        </w:rPr>
+        <w:t>3.Unit Testing</w:t>
+      </w:r>
+      <w:bookmarkEnd w:id="29"/>
+      <w:r>
+        <w:rPr>
+          <w:rFonts w:asciiTheme="minorHAnsi" w:hAnsiTheme="minorHAnsi" w:cstheme="minorHAnsi"/>
+          <w:b/>
+          <w:bCs/>
+          <w:szCs w:val="24"/>
+        </w:rPr>
+        <w:t xml:space="preserve"> </w:t>
+      </w:r>
+    </w:p>
+    <w:p>
+      <w:pPr>
         <w:pStyle w:val="SectionBody"/>
         <w:rPr>
+          <w:rFonts w:asciiTheme="minorHAnsi" w:hAnsiTheme="minorHAnsi" w:cstheme="minorHAnsi"/>
+        </w:rPr>
+      </w:pPr>
+      <w:r>
+        <w:rPr>
+          <w:rFonts w:asciiTheme="minorHAnsi" w:hAnsiTheme="minorHAnsi" w:cstheme="minorHAnsi"/>
+        </w:rPr>
+        <w:t xml:space="preserve">The test cases written for </w:t>
+      </w:r>
+      <w:proofErr w:type="spellStart"/>
+      <w:r>
+        <w:rPr>
+          <w:rFonts w:asciiTheme="minorHAnsi" w:hAnsiTheme="minorHAnsi" w:cstheme="minorHAnsi"/>
+        </w:rPr>
+        <w:t>orxe</w:t>
+      </w:r>
+      <w:proofErr w:type="spellEnd"/>
+      <w:r>
+        <w:rPr>
+          <w:rFonts w:asciiTheme="minorHAnsi" w:hAnsiTheme="minorHAnsi" w:cstheme="minorHAnsi"/>
+        </w:rPr>
+        <w:t xml:space="preserve">-ratings component it consists of two test suites. One is default </w:t>
+      </w:r>
+      <w:proofErr w:type="spellStart"/>
+      <w:r>
+        <w:rPr>
+          <w:rFonts w:asciiTheme="minorHAnsi" w:hAnsiTheme="minorHAnsi" w:cstheme="minorHAnsi"/>
+        </w:rPr>
+        <w:t>ratings</w:t>
+      </w:r>
+      <w:r>
+        <w:rPr>
+          <w:rFonts w:asciiTheme="minorHAnsi" w:hAnsiTheme="minorHAnsi" w:cstheme="minorHAnsi"/>
+        </w:rPr>
+        <w:t>.</w:t>
+      </w:r>
+      <w:r>
+        <w:rPr>
+          <w:rFonts w:asciiTheme="minorHAnsi" w:hAnsiTheme="minorHAnsi" w:cstheme="minorHAnsi"/>
+        </w:rPr>
+        <w:t>axe</w:t>
+      </w:r>
+      <w:proofErr w:type="spellEnd"/>
+      <w:r>
+        <w:rPr>
+          <w:rFonts w:asciiTheme="minorHAnsi" w:hAnsiTheme="minorHAnsi" w:cstheme="minorHAnsi"/>
+        </w:rPr>
+        <w:t xml:space="preserve"> file and </w:t>
+      </w:r>
+      <w:r>
+        <w:rPr>
+          <w:rFonts w:asciiTheme="minorHAnsi" w:hAnsiTheme="minorHAnsi" w:cstheme="minorHAnsi"/>
+        </w:rPr>
+        <w:t>another</w:t>
+      </w:r>
+      <w:r>
+        <w:rPr>
+          <w:rFonts w:asciiTheme="minorHAnsi" w:hAnsiTheme="minorHAnsi" w:cstheme="minorHAnsi"/>
+        </w:rPr>
+        <w:t xml:space="preserve"> </w:t>
+      </w:r>
+      <w:proofErr w:type="spellStart"/>
+      <w:proofErr w:type="gramStart"/>
+      <w:r>
+        <w:rPr>
+          <w:rFonts w:asciiTheme="minorHAnsi" w:hAnsiTheme="minorHAnsi" w:cstheme="minorHAnsi"/>
+        </w:rPr>
+        <w:t>ratings</w:t>
+      </w:r>
+      <w:proofErr w:type="gramEnd"/>
+      <w:r>
+        <w:rPr>
+          <w:rFonts w:asciiTheme="minorHAnsi" w:hAnsiTheme="minorHAnsi" w:cstheme="minorHAnsi"/>
+        </w:rPr>
+        <w:t>.</w:t>
+      </w:r>
+      <w:r>
+        <w:rPr>
+          <w:rFonts w:asciiTheme="minorHAnsi" w:hAnsiTheme="minorHAnsi" w:cstheme="minorHAnsi"/>
+        </w:rPr>
+        <w:t>spec</w:t>
+      </w:r>
+      <w:proofErr w:type="spellEnd"/>
+      <w:r>
+        <w:rPr>
+          <w:rFonts w:asciiTheme="minorHAnsi" w:hAnsiTheme="minorHAnsi" w:cstheme="minorHAnsi"/>
+        </w:rPr>
+        <w:t xml:space="preserve"> file. All function and line coverage are done with spec file. </w:t>
+      </w:r>
+    </w:p>
+    <w:p>
+      <w:pPr>
+        <w:pStyle w:val="SectionBody"/>
+        <w:rPr>
+          <w:rFonts w:asciiTheme="minorHAnsi" w:hAnsiTheme="minorHAnsi" w:cstheme="minorHAnsi"/>
+        </w:rPr>
+      </w:pPr>
+      <w:r>
+        <w:rPr>
+          <w:rFonts w:asciiTheme="minorHAnsi" w:hAnsiTheme="minorHAnsi" w:cstheme="minorHAnsi"/>
+        </w:rPr>
+        <w:t xml:space="preserve">All test cases of </w:t>
+      </w:r>
+      <w:proofErr w:type="spellStart"/>
+      <w:r>
+        <w:rPr>
+          <w:rFonts w:asciiTheme="minorHAnsi" w:hAnsiTheme="minorHAnsi" w:cstheme="minorHAnsi"/>
+        </w:rPr>
+        <w:t>orxe</w:t>
+      </w:r>
+      <w:proofErr w:type="spellEnd"/>
+      <w:r>
+        <w:rPr>
+          <w:rFonts w:asciiTheme="minorHAnsi" w:hAnsiTheme="minorHAnsi" w:cstheme="minorHAnsi"/>
+        </w:rPr>
+        <w:t xml:space="preserve">-ratings component are written in </w:t>
+      </w:r>
+      <w:proofErr w:type="spellStart"/>
+      <w:r>
+        <w:rPr>
+          <w:rFonts w:asciiTheme="minorHAnsi" w:hAnsiTheme="minorHAnsi" w:cstheme="minorHAnsi"/>
+        </w:rPr>
+        <w:t>ratings.axe.ts</w:t>
+      </w:r>
+      <w:proofErr w:type="spellEnd"/>
+      <w:r>
+        <w:rPr>
+          <w:rFonts w:asciiTheme="minorHAnsi" w:hAnsiTheme="minorHAnsi" w:cstheme="minorHAnsi"/>
+        </w:rPr>
+        <w:t xml:space="preserve"> and </w:t>
+      </w:r>
+      <w:proofErr w:type="spellStart"/>
+      <w:proofErr w:type="gramStart"/>
+      <w:r>
+        <w:rPr>
+          <w:rFonts w:asciiTheme="minorHAnsi" w:hAnsiTheme="minorHAnsi" w:cstheme="minorHAnsi"/>
+        </w:rPr>
+        <w:t>ratings.spec</w:t>
+      </w:r>
+      <w:proofErr w:type="gramEnd"/>
+      <w:r>
+        <w:rPr>
+          <w:rFonts w:asciiTheme="minorHAnsi" w:hAnsiTheme="minorHAnsi" w:cstheme="minorHAnsi"/>
+        </w:rPr>
+        <w:t>.ts</w:t>
+      </w:r>
+      <w:proofErr w:type="spellEnd"/>
+      <w:r>
+        <w:rPr>
+          <w:rFonts w:asciiTheme="minorHAnsi" w:hAnsiTheme="minorHAnsi" w:cstheme="minorHAnsi"/>
+        </w:rPr>
+        <w:t xml:space="preserve"> file. Test cases are available below.</w:t>
+      </w:r>
+    </w:p>
+    <w:p>
+      <w:pPr>
+        <w:pStyle w:val="SectionBody"/>
+        <w:rPr>
+          <w:rFonts w:asciiTheme="minorHAnsi" w:hAnsiTheme="minorHAnsi" w:cstheme="minorHAnsi"/>
+        </w:rPr>
+      </w:pPr>
+    </w:p>
+    <w:p>
+      <w:pPr>
+        <w:pStyle w:val="SectionBody"/>
+        <w:numPr>
+          <w:ilvl w:val="0"/>
+          <w:numId w:val="32"/>
+        </w:numPr>
+        <w:rPr>
+          <w:rFonts w:asciiTheme="minorHAnsi" w:hAnsiTheme="minorHAnsi" w:cstheme="minorHAnsi"/>
+        </w:rPr>
+      </w:pPr>
+      <w:r>
+        <w:rPr>
+          <w:rFonts w:asciiTheme="minorHAnsi" w:hAnsiTheme="minorHAnsi" w:cstheme="minorHAnsi"/>
+        </w:rPr>
+        <w:t>Should check default attribute.</w:t>
+      </w:r>
+    </w:p>
+    <w:p>
+      <w:pPr>
+        <w:pStyle w:val="SectionBody"/>
+        <w:numPr>
+          <w:ilvl w:val="0"/>
+          <w:numId w:val="32"/>
+        </w:numPr>
+        <w:rPr>
+          <w:rFonts w:asciiTheme="minorHAnsi" w:hAnsiTheme="minorHAnsi" w:cstheme="minorHAnsi"/>
+        </w:rPr>
+      </w:pPr>
+      <w:r>
+        <w:rPr>
+          <w:rFonts w:asciiTheme="minorHAnsi" w:hAnsiTheme="minorHAnsi" w:cstheme="minorHAnsi"/>
+        </w:rPr>
+        <w:t xml:space="preserve">Should function render is call. </w:t>
+      </w:r>
+    </w:p>
+    <w:p>
+      <w:pPr>
+        <w:pStyle w:val="SectionBody"/>
+        <w:rPr>
+          <w:rFonts w:asciiTheme="minorHAnsi" w:hAnsiTheme="minorHAnsi" w:cstheme="minorHAnsi"/>
+        </w:rPr>
+      </w:pPr>
+      <w:r>
+        <w:rPr>
+          <w:rFonts w:asciiTheme="minorHAnsi" w:hAnsiTheme="minorHAnsi" w:cstheme="minorHAnsi"/>
+        </w:rPr>
+        <w:t xml:space="preserve">The unit test cases coverage report is available below. </w:t>
+      </w:r>
+    </w:p>
+    <w:p>
+      <w:pPr>
+        <w:pStyle w:val="SectionBody"/>
+        <w:rPr>
+          <w:rFonts w:asciiTheme="minorHAnsi" w:hAnsiTheme="minorHAnsi" w:cstheme="minorHAnsi"/>
+        </w:rPr>
+      </w:pPr>
+    </w:p>
+    <w:p>
+      <w:pPr>
+        <w:pStyle w:val="SectionBody"/>
+        <w:rPr>
           <w:rFonts w:asciiTheme="minorHAnsi" w:eastAsia="Cambria" w:hAnsiTheme="minorHAnsi" w:cstheme="minorHAnsi"/>
         </w:rPr>
       </w:pPr>
       <w:r>
         <w:rPr>
-          <w:rFonts w:asciiTheme="minorHAnsi" w:hAnsiTheme="minorHAnsi" w:cstheme="minorHAnsi"/>
           <w:noProof/>
         </w:rPr>
         <w:drawing>
-          <wp:inline distT="0" distB="0" distL="0" distR="0" wp14:anchorId="4203AFC5" wp14:editId="227AFD93">
-            <wp:extent cx="5886450" cy="2697480"/>
-            <wp:effectExtent l="0" t="0" r="0" b="7620"/>
-            <wp:docPr id="2" name="Picture 2"/>
+          <wp:inline distT="0" distB="0" distL="0" distR="0" wp14:anchorId="3CA57BF8" wp14:editId="4FF626FB">
+            <wp:extent cx="5886450" cy="1280160"/>
+            <wp:effectExtent l="0" t="0" r="0" b="0"/>
+            <wp:docPr id="5" name="Picture 5"/>
             <wp:cNvGraphicFramePr>
               <a:graphicFrameLocks xmlns:a="http://schemas.openxmlformats.org/drawingml/2006/main" noChangeAspect="1"/>
             </wp:cNvGraphicFramePr>
@@ -3036,23 +3601,36 @@
               <a:graphicData uri="http://schemas.openxmlformats.org/drawingml/2006/picture">
                 <pic:pic xmlns:pic="http://schemas.openxmlformats.org/drawingml/2006/picture">
                   <pic:nvPicPr>
-                    <pic:cNvPr id="1" name=""/>
-                    <pic:cNvPicPr/>
+                    <pic:cNvPr id="0" name="Picture 5"/>
+                    <pic:cNvPicPr>
+                      <a:picLocks noChangeAspect="1" noChangeArrowheads="1"/>
+                    </pic:cNvPicPr>
                   </pic:nvPicPr>
                   <pic:blipFill>
-                    <a:blip r:embed="rId9"/>
+                    <a:blip r:embed="rId10">
+                      <a:extLst>
+                        <a:ext uri="{28A0092B-C50C-407E-A947-70E740481C1C}">
+                          <a14:useLocalDpi xmlns:a14="http://schemas.microsoft.com/office/drawing/2010/main" val="0"/>
+                        </a:ext>
+                      </a:extLst>
+                    </a:blip>
+                    <a:srcRect/>
                     <a:stretch>
                       <a:fillRect/>
                     </a:stretch>
                   </pic:blipFill>
-                  <pic:spPr>
+                  <pic:spPr bwMode="auto">
                     <a:xfrm>
                       <a:off x="0" y="0"/>
-                      <a:ext cx="5886450" cy="2697480"/>
+                      <a:ext cx="5886450" cy="1280160"/>
                     </a:xfrm>
                     <a:prstGeom prst="rect">
                       <a:avLst/>
                     </a:prstGeom>
+                    <a:noFill/>
+                    <a:ln>
+                      <a:noFill/>
+                    </a:ln>
                   </pic:spPr>
                 </pic:pic>
               </a:graphicData>
@@ -3063,6 +3641,76 @@
     </w:p>
     <w:p>
       <w:pPr>
+        <w:pStyle w:val="SectionBody"/>
+        <w:rPr>
+          <w:rFonts w:asciiTheme="minorHAnsi" w:eastAsia="Cambria" w:hAnsiTheme="minorHAnsi" w:cstheme="minorHAnsi"/>
+        </w:rPr>
+      </w:pPr>
+    </w:p>
+    <w:p>
+      <w:pPr>
+        <w:pStyle w:val="SectionBody"/>
+        <w:rPr>
+          <w:rFonts w:asciiTheme="minorHAnsi" w:eastAsia="Cambria" w:hAnsiTheme="minorHAnsi" w:cstheme="minorHAnsi"/>
+        </w:rPr>
+      </w:pPr>
+      <w:r>
+        <w:rPr>
+          <w:noProof/>
+        </w:rPr>
+        <w:lastRenderedPageBreak/>
+        <w:drawing>
+          <wp:inline distT="0" distB="0" distL="0" distR="0" wp14:anchorId="34A43BBA" wp14:editId="4F4D4400">
+            <wp:extent cx="5886450" cy="2980055"/>
+            <wp:effectExtent l="0" t="0" r="0" b="0"/>
+            <wp:docPr id="4" name="Picture 4"/>
+            <wp:cNvGraphicFramePr>
+              <a:graphicFrameLocks xmlns:a="http://schemas.openxmlformats.org/drawingml/2006/main" noChangeAspect="1"/>
+            </wp:cNvGraphicFramePr>
+            <a:graphic xmlns:a="http://schemas.openxmlformats.org/drawingml/2006/main">
+              <a:graphicData uri="http://schemas.openxmlformats.org/drawingml/2006/picture">
+                <pic:pic xmlns:pic="http://schemas.openxmlformats.org/drawingml/2006/picture">
+                  <pic:nvPicPr>
+                    <pic:cNvPr id="0" name="Picture 3"/>
+                    <pic:cNvPicPr>
+                      <a:picLocks noChangeAspect="1" noChangeArrowheads="1"/>
+                    </pic:cNvPicPr>
+                  </pic:nvPicPr>
+                  <pic:blipFill>
+                    <a:blip r:embed="rId11">
+                      <a:extLst>
+                        <a:ext uri="{28A0092B-C50C-407E-A947-70E740481C1C}">
+                          <a14:useLocalDpi xmlns:a14="http://schemas.microsoft.com/office/drawing/2010/main" val="0"/>
+                        </a:ext>
+                      </a:extLst>
+                    </a:blip>
+                    <a:srcRect/>
+                    <a:stretch>
+                      <a:fillRect/>
+                    </a:stretch>
+                  </pic:blipFill>
+                  <pic:spPr bwMode="auto">
+                    <a:xfrm>
+                      <a:off x="0" y="0"/>
+                      <a:ext cx="5886450" cy="2980055"/>
+                    </a:xfrm>
+                    <a:prstGeom prst="rect">
+                      <a:avLst/>
+                    </a:prstGeom>
+                    <a:noFill/>
+                    <a:ln>
+                      <a:noFill/>
+                    </a:ln>
+                  </pic:spPr>
+                </pic:pic>
+              </a:graphicData>
+            </a:graphic>
+          </wp:inline>
+        </w:drawing>
+      </w:r>
+    </w:p>
+    <w:p>
+      <w:pPr>
         <w:pStyle w:val="SectionHeader"/>
         <w:rPr>
           <w:rFonts w:asciiTheme="minorHAnsi" w:hAnsiTheme="minorHAnsi" w:cstheme="minorHAnsi"/>
@@ -3071,7 +3719,7 @@
           <w:szCs w:val="24"/>
         </w:rPr>
       </w:pPr>
-      <w:bookmarkStart w:id="31" w:name="_Toc51418521"/>
+      <w:bookmarkStart w:id="30" w:name="_Toc51418521"/>
       <w:r>
         <w:rPr>
           <w:rFonts w:asciiTheme="minorHAnsi" w:hAnsiTheme="minorHAnsi" w:cstheme="minorHAnsi"/>
@@ -3081,6 +3729,80 @@
         </w:rPr>
         <w:t>4. Assumptions</w:t>
       </w:r>
+      <w:bookmarkEnd w:id="30"/>
+    </w:p>
+    <w:p>
+      <w:pPr>
+        <w:rPr>
+          <w:rFonts w:cstheme="minorHAnsi"/>
+          <w:sz w:val="24"/>
+          <w:szCs w:val="24"/>
+        </w:rPr>
+      </w:pPr>
+      <w:bookmarkStart w:id="31" w:name="_Toc51418522"/>
+      <w:r>
+        <w:rPr>
+          <w:rFonts w:cstheme="minorHAnsi"/>
+          <w:sz w:val="24"/>
+          <w:szCs w:val="24"/>
+        </w:rPr>
+        <w:t xml:space="preserve">This component is developed based on the design guidelines provided by </w:t>
+      </w:r>
+      <w:proofErr w:type="spellStart"/>
+      <w:r>
+        <w:rPr>
+          <w:rFonts w:cstheme="minorHAnsi"/>
+          <w:sz w:val="24"/>
+          <w:szCs w:val="24"/>
+        </w:rPr>
+        <w:t>Tavisca</w:t>
+      </w:r>
+      <w:proofErr w:type="spellEnd"/>
+      <w:r>
+        <w:rPr>
+          <w:rFonts w:cstheme="minorHAnsi"/>
+          <w:sz w:val="24"/>
+          <w:szCs w:val="24"/>
+        </w:rPr>
+        <w:t xml:space="preserve"> on the confluence page.</w:t>
+      </w:r>
+    </w:p>
+    <w:p>
+      <w:pPr>
+        <w:rPr>
+          <w:rFonts w:cstheme="minorHAnsi"/>
+          <w:sz w:val="24"/>
+          <w:szCs w:val="24"/>
+        </w:rPr>
+      </w:pPr>
+      <w:r>
+        <w:rPr>
+          <w:rFonts w:cstheme="minorHAnsi"/>
+          <w:sz w:val="24"/>
+          <w:szCs w:val="24"/>
+        </w:rPr>
+        <w:t>https://tavisca.atlassian.net/wiki/spaces/ORXE3/pages/780665440/Star+Rating+0.3</w:t>
+      </w:r>
+    </w:p>
+    <w:p>
+      <w:pPr>
+        <w:pStyle w:val="SectionHeader"/>
+        <w:rPr>
+          <w:rFonts w:asciiTheme="minorHAnsi" w:hAnsiTheme="minorHAnsi" w:cstheme="minorHAnsi"/>
+          <w:b/>
+          <w:bCs/>
+          <w:szCs w:val="24"/>
+        </w:rPr>
+      </w:pPr>
+      <w:r>
+        <w:rPr>
+          <w:rFonts w:asciiTheme="minorHAnsi" w:hAnsiTheme="minorHAnsi" w:cstheme="minorHAnsi"/>
+          <w:b/>
+          <w:bCs/>
+          <w:szCs w:val="24"/>
+        </w:rPr>
+        <w:t>5. Concerns and Issues</w:t>
+      </w:r>
       <w:bookmarkEnd w:id="31"/>
     </w:p>
     <w:p>
@@ -3091,14 +3813,21 @@
           <w:szCs w:val="24"/>
         </w:rPr>
       </w:pPr>
-      <w:bookmarkStart w:id="32" w:name="_Toc51418522"/>
       <w:r>
         <w:rPr>
           <w:rFonts w:cstheme="minorHAnsi"/>
           <w:sz w:val="24"/>
           <w:szCs w:val="24"/>
         </w:rPr>
-        <w:t xml:space="preserve">This component is developed based on the design guidelines provided by </w:t>
+        <w:t xml:space="preserve">1. </w:t>
+      </w:r>
+      <w:r>
+        <w:rPr>
+          <w:rFonts w:cstheme="minorHAnsi"/>
+          <w:sz w:val="24"/>
+          <w:szCs w:val="24"/>
+        </w:rPr>
+        <w:t xml:space="preserve">Issue with loading icon from the </w:t>
       </w:r>
       <w:proofErr w:type="spellStart"/>
       <w:r>
@@ -3107,7 +3836,7 @@
           <w:sz w:val="24"/>
           <w:szCs w:val="24"/>
         </w:rPr>
-        <w:t>Tavisca</w:t>
+        <w:t>orxe</w:t>
       </w:r>
       <w:proofErr w:type="spellEnd"/>
       <w:r>
@@ -3116,174 +3845,152 @@
           <w:sz w:val="24"/>
           <w:szCs w:val="24"/>
         </w:rPr>
-        <w:t xml:space="preserve"> on the confluence page.</w:t>
+        <w:t xml:space="preserve"> repository. I tried to use &lt;</w:t>
+      </w:r>
+      <w:proofErr w:type="spellStart"/>
+      <w:r>
+        <w:rPr>
+          <w:rFonts w:cstheme="minorHAnsi"/>
+          <w:sz w:val="24"/>
+          <w:szCs w:val="24"/>
+        </w:rPr>
+        <w:t>orxe</w:t>
+      </w:r>
+      <w:proofErr w:type="spellEnd"/>
+      <w:r>
+        <w:rPr>
+          <w:rFonts w:cstheme="minorHAnsi"/>
+          <w:sz w:val="24"/>
+          <w:szCs w:val="24"/>
+        </w:rPr>
+        <w:t>-icon</w:t>
+      </w:r>
+      <w:r>
+        <w:rPr>
+          <w:rFonts w:cstheme="minorHAnsi"/>
+          <w:sz w:val="24"/>
+          <w:szCs w:val="24"/>
+        </w:rPr>
+        <w:t xml:space="preserve"> icon</w:t>
+      </w:r>
+      <w:proofErr w:type="gramStart"/>
+      <w:r>
+        <w:rPr>
+          <w:rFonts w:cstheme="minorHAnsi"/>
+          <w:sz w:val="24"/>
+          <w:szCs w:val="24"/>
+        </w:rPr>
+        <w:t>=”</w:t>
+      </w:r>
+      <w:proofErr w:type="spellStart"/>
+      <w:r>
+        <w:rPr>
+          <w:rFonts w:cstheme="minorHAnsi"/>
+          <w:sz w:val="24"/>
+          <w:szCs w:val="24"/>
+        </w:rPr>
+        <w:t>ic</w:t>
+      </w:r>
+      <w:proofErr w:type="spellEnd"/>
+      <w:proofErr w:type="gramEnd"/>
+      <w:r>
+        <w:rPr>
+          <w:rFonts w:cstheme="minorHAnsi"/>
+          <w:sz w:val="24"/>
+          <w:szCs w:val="24"/>
+        </w:rPr>
+        <w:t>-star-filled</w:t>
+      </w:r>
+      <w:r>
+        <w:rPr>
+          <w:rFonts w:cstheme="minorHAnsi"/>
+          <w:sz w:val="24"/>
+          <w:szCs w:val="24"/>
+        </w:rPr>
+        <w:t>”</w:t>
+      </w:r>
+      <w:r>
+        <w:rPr>
+          <w:rFonts w:cstheme="minorHAnsi"/>
+          <w:sz w:val="24"/>
+          <w:szCs w:val="24"/>
+        </w:rPr>
+        <w:t>&gt;&lt;/</w:t>
+      </w:r>
+      <w:proofErr w:type="spellStart"/>
+      <w:r>
+        <w:rPr>
+          <w:rFonts w:cstheme="minorHAnsi"/>
+          <w:sz w:val="24"/>
+          <w:szCs w:val="24"/>
+        </w:rPr>
+        <w:t>orxe</w:t>
+      </w:r>
+      <w:proofErr w:type="spellEnd"/>
+      <w:r>
+        <w:rPr>
+          <w:rFonts w:cstheme="minorHAnsi"/>
+          <w:sz w:val="24"/>
+          <w:szCs w:val="24"/>
+        </w:rPr>
+        <w:t>-icon&gt;</w:t>
+      </w:r>
+      <w:r>
+        <w:rPr>
+          <w:rFonts w:cstheme="minorHAnsi"/>
+          <w:sz w:val="24"/>
+          <w:szCs w:val="24"/>
+        </w:rPr>
+        <w:t xml:space="preserve"> it does not load the icon when I open it. So, instead I used the icon as “</w:t>
+      </w:r>
+      <w:proofErr w:type="spellStart"/>
+      <w:r>
+        <w:rPr>
+          <w:rFonts w:cstheme="minorHAnsi"/>
+          <w:sz w:val="24"/>
+          <w:szCs w:val="24"/>
+        </w:rPr>
+        <w:t>ic</w:t>
+      </w:r>
+      <w:proofErr w:type="spellEnd"/>
+      <w:r>
+        <w:rPr>
+          <w:rFonts w:cstheme="minorHAnsi"/>
+          <w:sz w:val="24"/>
+          <w:szCs w:val="24"/>
+        </w:rPr>
+        <w:t>-star” for now. And highlight it based on the ratings value.</w:t>
       </w:r>
     </w:p>
     <w:p>
       <w:pPr>
-        <w:rPr>
-          <w:rFonts w:cstheme="minorHAnsi"/>
-          <w:sz w:val="24"/>
-          <w:szCs w:val="24"/>
-        </w:rPr>
-      </w:pPr>
-      <w:r>
-        <w:rPr>
-          <w:rFonts w:cstheme="minorHAnsi"/>
-          <w:sz w:val="24"/>
-          <w:szCs w:val="24"/>
-        </w:rPr>
-        <w:t>https://tavisca.atlassian.net/wiki/spaces/ORXE3/pages/780665440/Star+Rating+0.3</w:t>
-      </w:r>
-    </w:p>
-    <w:p>
-      <w:pPr>
         <w:pStyle w:val="SectionHeader"/>
+        <w:ind w:firstLine="0"/>
         <w:rPr>
           <w:rFonts w:asciiTheme="minorHAnsi" w:hAnsiTheme="minorHAnsi" w:cstheme="minorHAnsi"/>
-          <w:b/>
-          <w:bCs/>
           <w:szCs w:val="24"/>
         </w:rPr>
       </w:pPr>
       <w:r>
         <w:rPr>
           <w:rFonts w:asciiTheme="minorHAnsi" w:hAnsiTheme="minorHAnsi" w:cstheme="minorHAnsi"/>
-          <w:b/>
-          <w:bCs/>
-          <w:szCs w:val="24"/>
-        </w:rPr>
-        <w:t>5. Concerns and Issues</w:t>
+          <w:szCs w:val="24"/>
+        </w:rPr>
+        <w:t xml:space="preserve">2. Also, as per the design guidelines, I tried to fit all the 5 stars inside 88px of container size including 2px of margin between each star. </w:t>
+      </w:r>
+      <w:bookmarkStart w:id="32" w:name="_GoBack"/>
+      <w:r>
+        <w:rPr>
+          <w:rFonts w:asciiTheme="minorHAnsi" w:hAnsiTheme="minorHAnsi" w:cstheme="minorHAnsi"/>
+          <w:szCs w:val="24"/>
+        </w:rPr>
+        <w:t>However, when I set this the last star goes on the next line and to fix that, I have increased the size of the container.</w:t>
       </w:r>
       <w:bookmarkEnd w:id="32"/>
     </w:p>
-    <w:p>
-      <w:pPr>
-        <w:rPr>
-          <w:rFonts w:cstheme="minorHAnsi"/>
-          <w:sz w:val="24"/>
-          <w:szCs w:val="24"/>
-        </w:rPr>
-      </w:pPr>
-      <w:r>
-        <w:rPr>
-          <w:rFonts w:cstheme="minorHAnsi"/>
-          <w:sz w:val="24"/>
-          <w:szCs w:val="24"/>
-        </w:rPr>
-        <w:t xml:space="preserve">Issue with loading icon from the </w:t>
-      </w:r>
-      <w:proofErr w:type="spellStart"/>
-      <w:r>
-        <w:rPr>
-          <w:rFonts w:cstheme="minorHAnsi"/>
-          <w:sz w:val="24"/>
-          <w:szCs w:val="24"/>
-        </w:rPr>
-        <w:t>orxe</w:t>
-      </w:r>
-      <w:proofErr w:type="spellEnd"/>
-      <w:r>
-        <w:rPr>
-          <w:rFonts w:cstheme="minorHAnsi"/>
-          <w:sz w:val="24"/>
-          <w:szCs w:val="24"/>
-        </w:rPr>
-        <w:t xml:space="preserve"> repository. I tried to use &lt;</w:t>
-      </w:r>
-      <w:proofErr w:type="spellStart"/>
-      <w:r>
-        <w:rPr>
-          <w:rFonts w:cstheme="minorHAnsi"/>
-          <w:sz w:val="24"/>
-          <w:szCs w:val="24"/>
-        </w:rPr>
-        <w:t>orxe</w:t>
-      </w:r>
-      <w:proofErr w:type="spellEnd"/>
-      <w:r>
-        <w:rPr>
-          <w:rFonts w:cstheme="minorHAnsi"/>
-          <w:sz w:val="24"/>
-          <w:szCs w:val="24"/>
-        </w:rPr>
-        <w:t>-icon&gt;&lt;/</w:t>
-      </w:r>
-      <w:proofErr w:type="spellStart"/>
-      <w:r>
-        <w:rPr>
-          <w:rFonts w:cstheme="minorHAnsi"/>
-          <w:sz w:val="24"/>
-          <w:szCs w:val="24"/>
-        </w:rPr>
-        <w:t>orxe</w:t>
-      </w:r>
-      <w:proofErr w:type="spellEnd"/>
-      <w:r>
-        <w:rPr>
-          <w:rFonts w:cstheme="minorHAnsi"/>
-          <w:sz w:val="24"/>
-          <w:szCs w:val="24"/>
-        </w:rPr>
-        <w:t>-icon&gt;</w:t>
-      </w:r>
-    </w:p>
-    <w:p>
-      <w:pPr>
-        <w:rPr>
-          <w:rFonts w:cstheme="minorHAnsi"/>
-          <w:sz w:val="24"/>
-          <w:szCs w:val="24"/>
-        </w:rPr>
-      </w:pPr>
-      <w:proofErr w:type="gramStart"/>
-      <w:r>
-        <w:rPr>
-          <w:rFonts w:cstheme="minorHAnsi"/>
-          <w:sz w:val="24"/>
-          <w:szCs w:val="24"/>
-        </w:rPr>
-        <w:t>However</w:t>
-      </w:r>
-      <w:proofErr w:type="gramEnd"/>
-      <w:r>
-        <w:rPr>
-          <w:rFonts w:cstheme="minorHAnsi"/>
-          <w:sz w:val="24"/>
-          <w:szCs w:val="24"/>
-        </w:rPr>
-        <w:t xml:space="preserve"> facing some issues in rendering the icons.</w:t>
-      </w:r>
-    </w:p>
-    <w:p>
-      <w:pPr>
-        <w:rPr>
-          <w:rFonts w:cstheme="minorHAnsi"/>
-          <w:sz w:val="24"/>
-          <w:szCs w:val="24"/>
-        </w:rPr>
-      </w:pPr>
-      <w:r>
-        <w:rPr>
-          <w:rFonts w:cstheme="minorHAnsi"/>
-          <w:sz w:val="24"/>
-          <w:szCs w:val="24"/>
-        </w:rPr>
-        <w:t>So, Currently I have used the favicon icons library to render the star ratings.</w:t>
-      </w:r>
-    </w:p>
-    <w:p>
-      <w:pPr>
-        <w:pStyle w:val="SectionHeader"/>
-        <w:rPr>
-          <w:rFonts w:asciiTheme="minorHAnsi" w:hAnsiTheme="minorHAnsi" w:cstheme="minorHAnsi"/>
-          <w:szCs w:val="24"/>
-        </w:rPr>
-      </w:pPr>
-    </w:p>
     <w:sectPr>
-      <w:headerReference w:type="default" r:id="rId10"/>
-      <w:footerReference w:type="default" r:id="rId11"/>
+      <w:headerReference w:type="default" r:id="rId12"/>
+      <w:footerReference w:type="default" r:id="rId13"/>
       <w:pgSz w:w="12240" w:h="15840"/>
       <w:pgMar w:top="1440" w:right="1440" w:bottom="1440" w:left="1530" w:header="720" w:footer="720" w:gutter="0"/>
       <w:cols w:space="720"/>
@@ -3663,9 +4370,9 @@
   </w:abstractNum>
   <w:abstractNum w:abstractNumId="2" w15:restartNumberingAfterBreak="0">
     <w:nsid w:val="12707830"/>
-    <w:multiLevelType w:val="hybridMultilevel"/>
-    <w:tmpl w:val="A4D28878"/>
-    <w:lvl w:ilvl="0" w:tplc="0409000F">
+    <w:multiLevelType w:val="multilevel"/>
+    <w:tmpl w:val="D38AE772"/>
+    <w:lvl w:ilvl="0">
       <w:start w:val="1"/>
       <w:numFmt w:val="decimal"/>
       <w:lvlText w:val="%1."/>
@@ -3677,77 +4384,109 @@
         <w:rFonts w:hint="default"/>
       </w:rPr>
     </w:lvl>
-    <w:lvl w:ilvl="1" w:tplc="04090019" w:tentative="1">
-      <w:start w:val="1"/>
-      <w:numFmt w:val="lowerLetter"/>
-      <w:lvlText w:val="%2."/>
-      <w:lvlJc w:val="left"/>
-      <w:pPr>
-        <w:ind w:left="1440" w:hanging="360"/>
-      </w:pPr>
-    </w:lvl>
-    <w:lvl w:ilvl="2" w:tplc="0409001B" w:tentative="1">
-      <w:start w:val="1"/>
-      <w:numFmt w:val="lowerRoman"/>
-      <w:lvlText w:val="%3."/>
-      <w:lvlJc w:val="right"/>
-      <w:pPr>
-        <w:ind w:left="2160" w:hanging="180"/>
-      </w:pPr>
-    </w:lvl>
-    <w:lvl w:ilvl="3" w:tplc="0409000F" w:tentative="1">
-      <w:start w:val="1"/>
-      <w:numFmt w:val="decimal"/>
-      <w:lvlText w:val="%4."/>
-      <w:lvlJc w:val="left"/>
-      <w:pPr>
-        <w:ind w:left="2880" w:hanging="360"/>
-      </w:pPr>
-    </w:lvl>
-    <w:lvl w:ilvl="4" w:tplc="04090019" w:tentative="1">
-      <w:start w:val="1"/>
-      <w:numFmt w:val="lowerLetter"/>
-      <w:lvlText w:val="%5."/>
-      <w:lvlJc w:val="left"/>
-      <w:pPr>
-        <w:ind w:left="3600" w:hanging="360"/>
-      </w:pPr>
-    </w:lvl>
-    <w:lvl w:ilvl="5" w:tplc="0409001B" w:tentative="1">
-      <w:start w:val="1"/>
-      <w:numFmt w:val="lowerRoman"/>
-      <w:lvlText w:val="%6."/>
-      <w:lvlJc w:val="right"/>
-      <w:pPr>
-        <w:ind w:left="4320" w:hanging="180"/>
-      </w:pPr>
-    </w:lvl>
-    <w:lvl w:ilvl="6" w:tplc="0409000F" w:tentative="1">
-      <w:start w:val="1"/>
-      <w:numFmt w:val="decimal"/>
-      <w:lvlText w:val="%7."/>
-      <w:lvlJc w:val="left"/>
-      <w:pPr>
-        <w:ind w:left="5040" w:hanging="360"/>
-      </w:pPr>
-    </w:lvl>
-    <w:lvl w:ilvl="7" w:tplc="04090019" w:tentative="1">
-      <w:start w:val="1"/>
-      <w:numFmt w:val="lowerLetter"/>
-      <w:lvlText w:val="%8."/>
-      <w:lvlJc w:val="left"/>
-      <w:pPr>
-        <w:ind w:left="5760" w:hanging="360"/>
-      </w:pPr>
-    </w:lvl>
-    <w:lvl w:ilvl="8" w:tplc="0409001B" w:tentative="1">
-      <w:start w:val="1"/>
-      <w:numFmt w:val="lowerRoman"/>
-      <w:lvlText w:val="%9."/>
-      <w:lvlJc w:val="right"/>
-      <w:pPr>
-        <w:ind w:left="6480" w:hanging="180"/>
-      </w:pPr>
+    <w:lvl w:ilvl="1">
+      <w:start w:val="2"/>
+      <w:numFmt w:val="decimal"/>
+      <w:isLgl/>
+      <w:lvlText w:val="%1.%2"/>
+      <w:lvlJc w:val="left"/>
+      <w:pPr>
+        <w:ind w:left="720" w:hanging="360"/>
+      </w:pPr>
+      <w:rPr>
+        <w:rFonts w:hint="default"/>
+      </w:rPr>
+    </w:lvl>
+    <w:lvl w:ilvl="2">
+      <w:start w:val="1"/>
+      <w:numFmt w:val="decimal"/>
+      <w:isLgl/>
+      <w:lvlText w:val="%1.%2.%3"/>
+      <w:lvlJc w:val="left"/>
+      <w:pPr>
+        <w:ind w:left="1080" w:hanging="720"/>
+      </w:pPr>
+      <w:rPr>
+        <w:rFonts w:hint="default"/>
+      </w:rPr>
+    </w:lvl>
+    <w:lvl w:ilvl="3">
+      <w:start w:val="1"/>
+      <w:numFmt w:val="decimal"/>
+      <w:isLgl/>
+      <w:lvlText w:val="%1.%2.%3.%4"/>
+      <w:lvlJc w:val="left"/>
+      <w:pPr>
+        <w:ind w:left="1080" w:hanging="720"/>
+      </w:pPr>
+      <w:rPr>
+        <w:rFonts w:hint="default"/>
+      </w:rPr>
+    </w:lvl>
+    <w:lvl w:ilvl="4">
+      <w:start w:val="1"/>
+      <w:numFmt w:val="decimal"/>
+      <w:isLgl/>
+      <w:lvlText w:val="%1.%2.%3.%4.%5"/>
+      <w:lvlJc w:val="left"/>
+      <w:pPr>
+        <w:ind w:left="1440" w:hanging="1080"/>
+      </w:pPr>
+      <w:rPr>
+        <w:rFonts w:hint="default"/>
+      </w:rPr>
+    </w:lvl>
+    <w:lvl w:ilvl="5">
+      <w:start w:val="1"/>
+      <w:numFmt w:val="decimal"/>
+      <w:isLgl/>
+      <w:lvlText w:val="%1.%2.%3.%4.%5.%6"/>
+      <w:lvlJc w:val="left"/>
+      <w:pPr>
+        <w:ind w:left="1440" w:hanging="1080"/>
+      </w:pPr>
+      <w:rPr>
+        <w:rFonts w:hint="default"/>
+      </w:rPr>
+    </w:lvl>
+    <w:lvl w:ilvl="6">
+      <w:start w:val="1"/>
+      <w:numFmt w:val="decimal"/>
+      <w:isLgl/>
+      <w:lvlText w:val="%1.%2.%3.%4.%5.%6.%7"/>
+      <w:lvlJc w:val="left"/>
+      <w:pPr>
+        <w:ind w:left="1800" w:hanging="1440"/>
+      </w:pPr>
+      <w:rPr>
+        <w:rFonts w:hint="default"/>
+      </w:rPr>
+    </w:lvl>
+    <w:lvl w:ilvl="7">
+      <w:start w:val="1"/>
+      <w:numFmt w:val="decimal"/>
+      <w:isLgl/>
+      <w:lvlText w:val="%1.%2.%3.%4.%5.%6.%7.%8"/>
+      <w:lvlJc w:val="left"/>
+      <w:pPr>
+        <w:ind w:left="1800" w:hanging="1440"/>
+      </w:pPr>
+      <w:rPr>
+        <w:rFonts w:hint="default"/>
+      </w:rPr>
+    </w:lvl>
+    <w:lvl w:ilvl="8">
+      <w:start w:val="1"/>
+      <w:numFmt w:val="decimal"/>
+      <w:isLgl/>
+      <w:lvlText w:val="%1.%2.%3.%4.%5.%6.%7.%8.%9"/>
+      <w:lvlJc w:val="left"/>
+      <w:pPr>
+        <w:ind w:left="2160" w:hanging="1800"/>
+      </w:pPr>
+      <w:rPr>
+        <w:rFonts w:hint="default"/>
+      </w:rPr>
     </w:lvl>
   </w:abstractNum>
   <w:abstractNum w:abstractNumId="3" w15:restartNumberingAfterBreak="0">
@@ -7921,6 +8660,18 @@
       <w:ind w:left="720"/>
     </w:pPr>
   </w:style>
+  <w:style w:type="character" w:styleId="UnresolvedMention">
+    <w:name w:val="Unresolved Mention"/>
+    <w:basedOn w:val="DefaultParagraphFont"/>
+    <w:uiPriority w:val="99"/>
+    <w:semiHidden/>
+    <w:unhideWhenUsed/>
+    <w:rsid w:val="00762D9F"/>
+    <w:rPr>
+      <w:color w:val="605E5C"/>
+      <w:shd w:val="clear" w:color="auto" w:fill="E1DFDD"/>
+    </w:rPr>
+  </w:style>
 </w:styles>
 </file>
 
@@ -8210,7 +8961,7 @@
 </file>
 
 <file path=customXml/itemProps1.xml><?xml version="1.0" encoding="utf-8"?>
-<ds:datastoreItem xmlns:ds="http://schemas.openxmlformats.org/officeDocument/2006/customXml" ds:itemID="{6E40BD3F-EB22-4CD6-AC2D-DC3256112B63}">
+<ds:datastoreItem xmlns:ds="http://schemas.openxmlformats.org/officeDocument/2006/customXml" ds:itemID="{10A3232E-0023-4891-96E1-A9A6E06CF1BD}">
   <ds:schemaRefs>
     <ds:schemaRef ds:uri="http://schemas.openxmlformats.org/officeDocument/2006/bibliography"/>
   </ds:schemaRefs>

</xml_diff>